<commit_message>
comment pusblish .net core application
</commit_message>
<xml_diff>
--- a/Doc/Publish_Asp.netCore_WebSite.docx
+++ b/Doc/Publish_Asp.netCore_WebSite.docx
@@ -249,6 +249,11 @@
       </w:r>
     </w:p>
     <w:p>
+      <w:pPr>
+        <w:rPr>
+          <w:rFonts w:hint="eastAsia"/>
+        </w:rPr>
+      </w:pPr>
       <w:r>
         <w:rPr>
           <w:noProof/>
@@ -292,181 +297,113 @@
     </w:p>
     <w:p>
       <w:pPr>
-        <w:pStyle w:val="2"/>
+        <w:rPr>
+          <w:rFonts w:hint="eastAsia"/>
+        </w:rPr>
       </w:pPr>
       <w:r>
         <w:rPr>
           <w:rFonts w:hint="eastAsia"/>
         </w:rPr>
         <w:lastRenderedPageBreak/>
-        <w:t>部署</w:t>
-      </w:r>
-      <w:r>
-        <w:rPr>
-          <w:rFonts w:hint="eastAsia"/>
-        </w:rPr>
-        <w:t>Asp.net Core Web</w:t>
-      </w:r>
-      <w:r>
-        <w:rPr>
-          <w:rFonts w:hint="eastAsia"/>
-        </w:rPr>
-        <w:t>程序到</w:t>
-      </w:r>
-      <w:r>
-        <w:rPr>
-          <w:rFonts w:hint="eastAsia"/>
-        </w:rPr>
-        <w:t>Ubuntu</w:t>
-      </w:r>
-      <w:r>
-        <w:rPr>
-          <w:rFonts w:hint="eastAsia"/>
-        </w:rPr>
-        <w:t xml:space="preserve"> 16.04</w:t>
-      </w:r>
-    </w:p>
-    <w:p>
-      <w:r>
-        <w:rPr>
-          <w:rFonts w:hint="eastAsia"/>
-        </w:rPr>
-        <w:t>1</w:t>
-      </w:r>
-      <w:r>
-        <w:rPr>
-          <w:rFonts w:hint="eastAsia"/>
-        </w:rPr>
-        <w:t>：程序仍然使用上一步中的发布出来的文件</w:t>
-      </w:r>
-    </w:p>
-    <w:p>
-      <w:r>
-        <w:rPr>
-          <w:rFonts w:hint="eastAsia"/>
-        </w:rPr>
-        <w:t>2</w:t>
-      </w:r>
-      <w:r>
-        <w:rPr>
-          <w:rFonts w:hint="eastAsia"/>
-        </w:rPr>
-        <w:t>：将</w:t>
-      </w:r>
-      <w:r>
-        <w:rPr>
-          <w:rFonts w:hint="eastAsia"/>
-        </w:rPr>
-        <w:t>windows</w:t>
-      </w:r>
-      <w:r>
-        <w:rPr>
-          <w:rFonts w:hint="eastAsia"/>
-        </w:rPr>
-        <w:t>中的</w:t>
-      </w:r>
-      <w:r>
-        <w:rPr>
-          <w:rFonts w:hint="eastAsia"/>
-        </w:rPr>
-        <w:t>publish</w:t>
-      </w:r>
-      <w:r>
-        <w:rPr>
-          <w:rFonts w:hint="eastAsia"/>
-        </w:rPr>
-        <w:t>文件夹拷贝到</w:t>
-      </w:r>
-      <w:proofErr w:type="spellStart"/>
-      <w:r>
-        <w:rPr>
-          <w:rFonts w:hint="eastAsia"/>
-        </w:rPr>
-        <w:t>ubuntu</w:t>
-      </w:r>
-      <w:proofErr w:type="spellEnd"/>
-      <w:r>
-        <w:rPr>
-          <w:rFonts w:hint="eastAsia"/>
-        </w:rPr>
-        <w:t>上面</w:t>
-      </w:r>
-    </w:p>
-    <w:p>
-      <w:pPr>
-        <w:ind w:firstLine="420"/>
-      </w:pPr>
-      <w:r>
-        <w:rPr>
-          <w:rFonts w:hint="eastAsia"/>
-        </w:rPr>
-        <w:t xml:space="preserve">2.1 </w:t>
-      </w:r>
-      <w:r>
-        <w:rPr>
-          <w:rFonts w:hint="eastAsia"/>
-        </w:rPr>
-        <w:t>安装</w:t>
-      </w:r>
-      <w:proofErr w:type="spellStart"/>
-      <w:r>
-        <w:rPr>
-          <w:rFonts w:hint="eastAsia"/>
-        </w:rPr>
-        <w:t>putty,</w:t>
-      </w:r>
-      <w:r>
-        <w:rPr>
-          <w:rFonts w:hint="eastAsia"/>
-        </w:rPr>
-        <w:t>cmd</w:t>
-      </w:r>
-      <w:proofErr w:type="spellEnd"/>
-      <w:r>
-        <w:rPr>
-          <w:rFonts w:hint="eastAsia"/>
-        </w:rPr>
-        <w:t>中切换到安装目录</w:t>
-      </w:r>
-    </w:p>
-    <w:p>
-      <w:r>
-        <w:rPr>
-          <w:rFonts w:hint="eastAsia"/>
-        </w:rPr>
-        <w:t>运行命令</w:t>
-      </w:r>
-    </w:p>
-    <w:p>
-      <w:proofErr w:type="spellStart"/>
-      <w:proofErr w:type="gramStart"/>
-      <w:r>
-        <w:t>pscp</w:t>
-      </w:r>
-      <w:proofErr w:type="spellEnd"/>
-      <w:proofErr w:type="gramEnd"/>
-      <w:r>
-        <w:t xml:space="preserve"> -l yang -pw cms2016... -r G:\publish\ </w:t>
-      </w:r>
+        <w:t>除了安装</w:t>
+      </w:r>
+      <w:r>
+        <w:rPr>
+          <w:rFonts w:hint="eastAsia"/>
+        </w:rPr>
+        <w:t>SDK</w:t>
+      </w:r>
+      <w:r>
+        <w:rPr>
+          <w:rFonts w:hint="eastAsia"/>
+        </w:rPr>
+        <w:t>之后，如果要在</w:t>
+      </w:r>
+      <w:r>
+        <w:rPr>
+          <w:rFonts w:hint="eastAsia"/>
+        </w:rPr>
+        <w:t>IIS</w:t>
+      </w:r>
+      <w:r>
+        <w:rPr>
+          <w:rFonts w:hint="eastAsia"/>
+        </w:rPr>
+        <w:t>中部署</w:t>
+      </w:r>
+      <w:r>
+        <w:rPr>
+          <w:rFonts w:hint="eastAsia"/>
+        </w:rPr>
+        <w:t>.</w:t>
+      </w:r>
+      <w:proofErr w:type="spellStart"/>
+      <w:r>
+        <w:rPr>
+          <w:rFonts w:hint="eastAsia"/>
+        </w:rPr>
+        <w:t>netcore</w:t>
+      </w:r>
+      <w:proofErr w:type="spellEnd"/>
+      <w:r>
+        <w:rPr>
+          <w:rFonts w:hint="eastAsia"/>
+        </w:rPr>
+        <w:t>程序，还</w:t>
+      </w:r>
+      <w:r>
+        <w:rPr>
+          <w:rFonts w:hint="eastAsia"/>
+        </w:rPr>
+        <w:t>需要安装</w:t>
+      </w:r>
+      <w:proofErr w:type="spellStart"/>
+      <w:r>
+        <w:rPr>
+          <w:rFonts w:hint="eastAsia"/>
+        </w:rPr>
+        <w:t>WindowsServerHosting</w:t>
+      </w:r>
+      <w:proofErr w:type="spellEnd"/>
+    </w:p>
+    <w:p>
+      <w:pPr>
+        <w:rPr>
+          <w:rFonts w:hint="eastAsia"/>
+        </w:rPr>
+      </w:pPr>
       <w:hyperlink r:id="rId8" w:history="1">
         <w:r>
           <w:rPr>
             <w:rStyle w:val="a4"/>
           </w:rPr>
-          <w:t>yang@192.168.2.122:/home/yang/publish/</w:t>
+          <w:t>https://www.microsoft.com/net/download/core#/runtime</w:t>
         </w:r>
       </w:hyperlink>
     </w:p>
     <w:p>
+      <w:pPr>
+        <w:rPr>
+          <w:rFonts w:hint="eastAsia"/>
+        </w:rPr>
+      </w:pPr>
+    </w:p>
+    <w:p>
+      <w:pPr>
+        <w:rPr>
+          <w:rFonts w:hint="eastAsia"/>
+        </w:rPr>
+      </w:pPr>
       <w:r>
         <w:rPr>
           <w:noProof/>
         </w:rPr>
         <w:drawing>
-          <wp:inline distT="0" distB="0" distL="0" distR="0" wp14:anchorId="16085EE4" wp14:editId="7DCE0416">
-            <wp:extent cx="5274310" cy="2739101"/>
-            <wp:effectExtent l="0" t="0" r="2540" b="4445"/>
-            <wp:docPr id="4" name="图片 4"/>
+          <wp:inline distT="0" distB="0" distL="0" distR="0" wp14:anchorId="182CD05E" wp14:editId="1B5F7B31">
+            <wp:extent cx="5274310" cy="3166417"/>
+            <wp:effectExtent l="0" t="0" r="2540" b="0"/>
+            <wp:docPr id="12" name="图片 12"/>
             <wp:cNvGraphicFramePr>
               <a:graphicFrameLocks xmlns:a="http://schemas.openxmlformats.org/drawingml/2006/main" noChangeAspect="1"/>
             </wp:cNvGraphicFramePr>
@@ -486,6 +423,431 @@
                   <pic:spPr>
                     <a:xfrm>
                       <a:off x="0" y="0"/>
+                      <a:ext cx="5274310" cy="3166417"/>
+                    </a:xfrm>
+                    <a:prstGeom prst="rect">
+                      <a:avLst/>
+                    </a:prstGeom>
+                  </pic:spPr>
+                </pic:pic>
+              </a:graphicData>
+            </a:graphic>
+          </wp:inline>
+        </w:drawing>
+      </w:r>
+    </w:p>
+    <w:p>
+      <w:pPr>
+        <w:rPr>
+          <w:rFonts w:hint="eastAsia"/>
+        </w:rPr>
+      </w:pPr>
+    </w:p>
+    <w:p>
+      <w:pPr>
+        <w:rPr>
+          <w:rFonts w:hint="eastAsia"/>
+        </w:rPr>
+      </w:pPr>
+      <w:r>
+        <w:rPr>
+          <w:rFonts w:hint="eastAsia"/>
+        </w:rPr>
+        <w:t>安装成功之后，在</w:t>
+      </w:r>
+      <w:r>
+        <w:rPr>
+          <w:rFonts w:hint="eastAsia"/>
+        </w:rPr>
+        <w:t>IIS</w:t>
+      </w:r>
+      <w:r>
+        <w:rPr>
+          <w:rFonts w:hint="eastAsia"/>
+        </w:rPr>
+        <w:t>的模块中能够看到</w:t>
+      </w:r>
+      <w:proofErr w:type="spellStart"/>
+      <w:r>
+        <w:rPr>
+          <w:rFonts w:hint="eastAsia"/>
+        </w:rPr>
+        <w:t>AspnetcoreModule</w:t>
+      </w:r>
+      <w:proofErr w:type="spellEnd"/>
+    </w:p>
+    <w:p>
+      <w:pPr>
+        <w:rPr>
+          <w:rFonts w:hint="eastAsia"/>
+        </w:rPr>
+      </w:pPr>
+      <w:r>
+        <w:rPr>
+          <w:noProof/>
+        </w:rPr>
+        <w:drawing>
+          <wp:inline distT="0" distB="0" distL="0" distR="0" wp14:anchorId="0CD3ED5A" wp14:editId="48AD528B">
+            <wp:extent cx="5274310" cy="743531"/>
+            <wp:effectExtent l="0" t="0" r="2540" b="0"/>
+            <wp:docPr id="13" name="图片 13"/>
+            <wp:cNvGraphicFramePr>
+              <a:graphicFrameLocks xmlns:a="http://schemas.openxmlformats.org/drawingml/2006/main" noChangeAspect="1"/>
+            </wp:cNvGraphicFramePr>
+            <a:graphic xmlns:a="http://schemas.openxmlformats.org/drawingml/2006/main">
+              <a:graphicData uri="http://schemas.openxmlformats.org/drawingml/2006/picture">
+                <pic:pic xmlns:pic="http://schemas.openxmlformats.org/drawingml/2006/picture">
+                  <pic:nvPicPr>
+                    <pic:cNvPr id="0" name=""/>
+                    <pic:cNvPicPr/>
+                  </pic:nvPicPr>
+                  <pic:blipFill>
+                    <a:blip r:embed="rId10"/>
+                    <a:stretch>
+                      <a:fillRect/>
+                    </a:stretch>
+                  </pic:blipFill>
+                  <pic:spPr>
+                    <a:xfrm>
+                      <a:off x="0" y="0"/>
+                      <a:ext cx="5274310" cy="743531"/>
+                    </a:xfrm>
+                    <a:prstGeom prst="rect">
+                      <a:avLst/>
+                    </a:prstGeom>
+                  </pic:spPr>
+                </pic:pic>
+              </a:graphicData>
+            </a:graphic>
+          </wp:inline>
+        </w:drawing>
+      </w:r>
+    </w:p>
+    <w:p>
+      <w:pPr>
+        <w:rPr>
+          <w:rFonts w:hint="eastAsia"/>
+        </w:rPr>
+      </w:pPr>
+    </w:p>
+    <w:p>
+      <w:pPr>
+        <w:rPr>
+          <w:rFonts w:hint="eastAsia"/>
+        </w:rPr>
+      </w:pPr>
+      <w:r>
+        <w:rPr>
+          <w:rFonts w:hint="eastAsia"/>
+        </w:rPr>
+        <w:t>如果不安装这个</w:t>
+      </w:r>
+      <w:proofErr w:type="spellStart"/>
+      <w:r>
+        <w:rPr>
+          <w:rFonts w:hint="eastAsia"/>
+        </w:rPr>
+        <w:t>WindowsServerHosting</w:t>
+      </w:r>
+      <w:proofErr w:type="spellEnd"/>
+      <w:r>
+        <w:rPr>
+          <w:rFonts w:hint="eastAsia"/>
+        </w:rPr>
+        <w:t>，在</w:t>
+      </w:r>
+      <w:r>
+        <w:rPr>
+          <w:rFonts w:hint="eastAsia"/>
+        </w:rPr>
+        <w:t>IIS</w:t>
+      </w:r>
+      <w:r>
+        <w:rPr>
+          <w:rFonts w:hint="eastAsia"/>
+        </w:rPr>
+        <w:t>中部署是它会</w:t>
+      </w:r>
+      <w:r>
+        <w:rPr>
+          <w:rFonts w:hint="eastAsia"/>
+        </w:rPr>
+        <w:t>提示以下错误</w:t>
+      </w:r>
+    </w:p>
+    <w:p>
+      <w:pPr>
+        <w:rPr>
+          <w:rFonts w:hint="eastAsia"/>
+        </w:rPr>
+      </w:pPr>
+      <w:r>
+        <w:rPr>
+          <w:noProof/>
+        </w:rPr>
+        <w:drawing>
+          <wp:inline distT="0" distB="0" distL="0" distR="0" wp14:anchorId="1E4EA747" wp14:editId="6139EF35">
+            <wp:extent cx="5274310" cy="2590150"/>
+            <wp:effectExtent l="0" t="0" r="2540" b="1270"/>
+            <wp:docPr id="14" name="图片 14"/>
+            <wp:cNvGraphicFramePr>
+              <a:graphicFrameLocks xmlns:a="http://schemas.openxmlformats.org/drawingml/2006/main" noChangeAspect="1"/>
+            </wp:cNvGraphicFramePr>
+            <a:graphic xmlns:a="http://schemas.openxmlformats.org/drawingml/2006/main">
+              <a:graphicData uri="http://schemas.openxmlformats.org/drawingml/2006/picture">
+                <pic:pic xmlns:pic="http://schemas.openxmlformats.org/drawingml/2006/picture">
+                  <pic:nvPicPr>
+                    <pic:cNvPr id="0" name=""/>
+                    <pic:cNvPicPr/>
+                  </pic:nvPicPr>
+                  <pic:blipFill>
+                    <a:blip r:embed="rId11"/>
+                    <a:stretch>
+                      <a:fillRect/>
+                    </a:stretch>
+                  </pic:blipFill>
+                  <pic:spPr>
+                    <a:xfrm>
+                      <a:off x="0" y="0"/>
+                      <a:ext cx="5274310" cy="2590150"/>
+                    </a:xfrm>
+                    <a:prstGeom prst="rect">
+                      <a:avLst/>
+                    </a:prstGeom>
+                  </pic:spPr>
+                </pic:pic>
+              </a:graphicData>
+            </a:graphic>
+          </wp:inline>
+        </w:drawing>
+      </w:r>
+    </w:p>
+    <w:p>
+      <w:pPr>
+        <w:rPr>
+          <w:rFonts w:hint="eastAsia"/>
+        </w:rPr>
+      </w:pPr>
+      <w:r>
+        <w:rPr>
+          <w:rFonts w:hint="eastAsia"/>
+        </w:rPr>
+        <w:t>安装</w:t>
+      </w:r>
+      <w:proofErr w:type="spellStart"/>
+      <w:r>
+        <w:rPr>
+          <w:rFonts w:hint="eastAsia"/>
+        </w:rPr>
+        <w:t>WindowsServerHosting</w:t>
+      </w:r>
+      <w:proofErr w:type="spellEnd"/>
+      <w:r>
+        <w:rPr>
+          <w:rFonts w:hint="eastAsia"/>
+        </w:rPr>
+        <w:t>后即可解决</w:t>
+      </w:r>
+      <w:bookmarkStart w:id="0" w:name="_GoBack"/>
+      <w:bookmarkEnd w:id="0"/>
+    </w:p>
+    <w:p/>
+    <w:p>
+      <w:pPr>
+        <w:pStyle w:val="2"/>
+      </w:pPr>
+      <w:r>
+        <w:rPr>
+          <w:rFonts w:hint="eastAsia"/>
+        </w:rPr>
+        <w:lastRenderedPageBreak/>
+        <w:t>部署</w:t>
+      </w:r>
+      <w:r>
+        <w:rPr>
+          <w:rFonts w:hint="eastAsia"/>
+        </w:rPr>
+        <w:t>Asp.net Core Web</w:t>
+      </w:r>
+      <w:r>
+        <w:rPr>
+          <w:rFonts w:hint="eastAsia"/>
+        </w:rPr>
+        <w:t>程序到</w:t>
+      </w:r>
+      <w:r>
+        <w:rPr>
+          <w:rFonts w:hint="eastAsia"/>
+        </w:rPr>
+        <w:t>Ubuntu</w:t>
+      </w:r>
+      <w:r>
+        <w:rPr>
+          <w:rFonts w:hint="eastAsia"/>
+        </w:rPr>
+        <w:t xml:space="preserve"> 16.04</w:t>
+      </w:r>
+    </w:p>
+    <w:p>
+      <w:r>
+        <w:rPr>
+          <w:rFonts w:hint="eastAsia"/>
+        </w:rPr>
+        <w:t>1</w:t>
+      </w:r>
+      <w:r>
+        <w:rPr>
+          <w:rFonts w:hint="eastAsia"/>
+        </w:rPr>
+        <w:t>：程序仍然使用上一步中的发布出来的文件</w:t>
+      </w:r>
+    </w:p>
+    <w:p>
+      <w:r>
+        <w:rPr>
+          <w:rFonts w:hint="eastAsia"/>
+        </w:rPr>
+        <w:t>2</w:t>
+      </w:r>
+      <w:r>
+        <w:rPr>
+          <w:rFonts w:hint="eastAsia"/>
+        </w:rPr>
+        <w:t>：将</w:t>
+      </w:r>
+      <w:r>
+        <w:rPr>
+          <w:rFonts w:hint="eastAsia"/>
+        </w:rPr>
+        <w:t>windows</w:t>
+      </w:r>
+      <w:r>
+        <w:rPr>
+          <w:rFonts w:hint="eastAsia"/>
+        </w:rPr>
+        <w:t>中的</w:t>
+      </w:r>
+      <w:r>
+        <w:rPr>
+          <w:rFonts w:hint="eastAsia"/>
+        </w:rPr>
+        <w:t>publish</w:t>
+      </w:r>
+      <w:r>
+        <w:rPr>
+          <w:rFonts w:hint="eastAsia"/>
+        </w:rPr>
+        <w:t>文件夹拷贝到</w:t>
+      </w:r>
+      <w:proofErr w:type="spellStart"/>
+      <w:r>
+        <w:rPr>
+          <w:rFonts w:hint="eastAsia"/>
+        </w:rPr>
+        <w:t>ubuntu</w:t>
+      </w:r>
+      <w:proofErr w:type="spellEnd"/>
+      <w:r>
+        <w:rPr>
+          <w:rFonts w:hint="eastAsia"/>
+        </w:rPr>
+        <w:t>上面</w:t>
+      </w:r>
+    </w:p>
+    <w:p>
+      <w:pPr>
+        <w:ind w:firstLine="420"/>
+      </w:pPr>
+      <w:r>
+        <w:rPr>
+          <w:rFonts w:hint="eastAsia"/>
+        </w:rPr>
+        <w:t xml:space="preserve">2.1 </w:t>
+      </w:r>
+      <w:r>
+        <w:rPr>
+          <w:rFonts w:hint="eastAsia"/>
+        </w:rPr>
+        <w:t>安装</w:t>
+      </w:r>
+      <w:proofErr w:type="spellStart"/>
+      <w:r>
+        <w:rPr>
+          <w:rFonts w:hint="eastAsia"/>
+        </w:rPr>
+        <w:t>putty,</w:t>
+      </w:r>
+      <w:r>
+        <w:rPr>
+          <w:rFonts w:hint="eastAsia"/>
+        </w:rPr>
+        <w:t>cmd</w:t>
+      </w:r>
+      <w:proofErr w:type="spellEnd"/>
+      <w:r>
+        <w:rPr>
+          <w:rFonts w:hint="eastAsia"/>
+        </w:rPr>
+        <w:t>中切换到安装目录</w:t>
+      </w:r>
+    </w:p>
+    <w:p>
+      <w:r>
+        <w:rPr>
+          <w:rFonts w:hint="eastAsia"/>
+        </w:rPr>
+        <w:t>运行命令</w:t>
+      </w:r>
+    </w:p>
+    <w:p>
+      <w:proofErr w:type="spellStart"/>
+      <w:proofErr w:type="gramStart"/>
+      <w:r>
+        <w:t>pscp</w:t>
+      </w:r>
+      <w:proofErr w:type="spellEnd"/>
+      <w:proofErr w:type="gramEnd"/>
+      <w:r>
+        <w:t xml:space="preserve"> -l yang -pw cms2016... -r G:\publish\ </w:t>
+      </w:r>
+      <w:hyperlink r:id="rId12" w:history="1">
+        <w:r>
+          <w:rPr>
+            <w:rStyle w:val="a4"/>
+          </w:rPr>
+          <w:t>yang@192.168.2.122:/home/yang/publish/</w:t>
+        </w:r>
+      </w:hyperlink>
+    </w:p>
+    <w:p>
+      <w:r>
+        <w:rPr>
+          <w:noProof/>
+        </w:rPr>
+        <w:drawing>
+          <wp:inline distT="0" distB="0" distL="0" distR="0" wp14:anchorId="16085EE4" wp14:editId="7DCE0416">
+            <wp:extent cx="5274310" cy="2739101"/>
+            <wp:effectExtent l="0" t="0" r="2540" b="4445"/>
+            <wp:docPr id="4" name="图片 4"/>
+            <wp:cNvGraphicFramePr>
+              <a:graphicFrameLocks xmlns:a="http://schemas.openxmlformats.org/drawingml/2006/main" noChangeAspect="1"/>
+            </wp:cNvGraphicFramePr>
+            <a:graphic xmlns:a="http://schemas.openxmlformats.org/drawingml/2006/main">
+              <a:graphicData uri="http://schemas.openxmlformats.org/drawingml/2006/picture">
+                <pic:pic xmlns:pic="http://schemas.openxmlformats.org/drawingml/2006/picture">
+                  <pic:nvPicPr>
+                    <pic:cNvPr id="0" name=""/>
+                    <pic:cNvPicPr/>
+                  </pic:nvPicPr>
+                  <pic:blipFill>
+                    <a:blip r:embed="rId13"/>
+                    <a:stretch>
+                      <a:fillRect/>
+                    </a:stretch>
+                  </pic:blipFill>
+                  <pic:spPr>
+                    <a:xfrm>
+                      <a:off x="0" y="0"/>
                       <a:ext cx="5274310" cy="2739101"/>
                     </a:xfrm>
                     <a:prstGeom prst="rect">
@@ -561,7 +923,7 @@
         </w:rPr>
         <w:t>参考官方文档</w:t>
       </w:r>
-      <w:hyperlink r:id="rId10" w:history="1">
+      <w:hyperlink r:id="rId14" w:history="1">
         <w:r>
           <w:rPr>
             <w:rStyle w:val="a4"/>
@@ -674,7 +1036,7 @@
                     <pic:cNvPicPr/>
                   </pic:nvPicPr>
                   <pic:blipFill>
-                    <a:blip r:embed="rId11"/>
+                    <a:blip r:embed="rId15"/>
                     <a:stretch>
                       <a:fillRect/>
                     </a:stretch>
@@ -849,7 +1211,7 @@
                     <pic:cNvPicPr/>
                   </pic:nvPicPr>
                   <pic:blipFill>
-                    <a:blip r:embed="rId12"/>
+                    <a:blip r:embed="rId16"/>
                     <a:stretch>
                       <a:fillRect/>
                     </a:stretch>
@@ -967,7 +1329,7 @@
           <w:shd w:val="clear" w:color="auto" w:fill="FFFFFF"/>
         </w:rPr>
       </w:pPr>
-      <w:hyperlink r:id="rId13" w:history="1">
+      <w:hyperlink r:id="rId17" w:history="1">
         <w:r>
           <w:rPr>
             <w:rStyle w:val="a4"/>
@@ -1561,12 +1923,15 @@
     </w:p>
     <w:p>
       <w:r>
+        <w:rPr>
+          <w:noProof/>
+        </w:rPr>
         <w:drawing>
           <wp:inline distT="0" distB="0" distL="0" distR="0" wp14:anchorId="4FD8E542" wp14:editId="4EDFF7F5">
             <wp:extent cx="190500" cy="190500"/>
             <wp:effectExtent l="0" t="0" r="0" b="0"/>
             <wp:docPr id="10" name="图片 10" descr="复制代码">
-              <a:hlinkClick xmlns:a="http://schemas.openxmlformats.org/drawingml/2006/main" r:id="rId14" tooltip="&quot;复制代码&quot;"/>
+              <a:hlinkClick xmlns:a="http://schemas.openxmlformats.org/drawingml/2006/main" r:id="rId18" tooltip="&quot;复制代码&quot;"/>
             </wp:docPr>
             <wp:cNvGraphicFramePr>
               <a:graphicFrameLocks xmlns:a="http://schemas.openxmlformats.org/drawingml/2006/main" noChangeAspect="1"/>
@@ -1576,14 +1941,14 @@
                 <pic:pic xmlns:pic="http://schemas.openxmlformats.org/drawingml/2006/picture">
                   <pic:nvPicPr>
                     <pic:cNvPr id="0" name="Picture 1" descr="复制代码">
-                      <a:hlinkClick r:id="rId14" tooltip="&quot;复制代码&quot;"/>
+                      <a:hlinkClick r:id="rId18" tooltip="&quot;复制代码&quot;"/>
                     </pic:cNvPr>
                     <pic:cNvPicPr>
                       <a:picLocks noChangeAspect="1" noChangeArrowheads="1"/>
                     </pic:cNvPicPr>
                   </pic:nvPicPr>
                   <pic:blipFill>
-                    <a:blip r:embed="rId15">
+                    <a:blip r:embed="rId19">
                       <a:extLst>
                         <a:ext uri="{28A0092B-C50C-407E-A947-70E740481C1C}">
                           <a14:useLocalDpi xmlns:a14="http://schemas.microsoft.com/office/drawing/2010/main" val="0"/>
@@ -1820,12 +2185,15 @@
     </w:p>
     <w:p>
       <w:r>
+        <w:rPr>
+          <w:noProof/>
+        </w:rPr>
         <w:drawing>
           <wp:inline distT="0" distB="0" distL="0" distR="0" wp14:anchorId="65508A44" wp14:editId="5DD541AC">
             <wp:extent cx="190500" cy="190500"/>
             <wp:effectExtent l="0" t="0" r="0" b="0"/>
             <wp:docPr id="9" name="图片 9" descr="复制代码">
-              <a:hlinkClick xmlns:a="http://schemas.openxmlformats.org/drawingml/2006/main" r:id="rId14" tooltip="&quot;复制代码&quot;"/>
+              <a:hlinkClick xmlns:a="http://schemas.openxmlformats.org/drawingml/2006/main" r:id="rId18" tooltip="&quot;复制代码&quot;"/>
             </wp:docPr>
             <wp:cNvGraphicFramePr>
               <a:graphicFrameLocks xmlns:a="http://schemas.openxmlformats.org/drawingml/2006/main" noChangeAspect="1"/>
@@ -1835,14 +2203,14 @@
                 <pic:pic xmlns:pic="http://schemas.openxmlformats.org/drawingml/2006/picture">
                   <pic:nvPicPr>
                     <pic:cNvPr id="0" name="Picture 2" descr="复制代码">
-                      <a:hlinkClick r:id="rId14" tooltip="&quot;复制代码&quot;"/>
+                      <a:hlinkClick r:id="rId18" tooltip="&quot;复制代码&quot;"/>
                     </pic:cNvPr>
                     <pic:cNvPicPr>
                       <a:picLocks noChangeAspect="1" noChangeArrowheads="1"/>
                     </pic:cNvPicPr>
                   </pic:nvPicPr>
                   <pic:blipFill>
-                    <a:blip r:embed="rId15">
+                    <a:blip r:embed="rId19">
                       <a:extLst>
                         <a:ext uri="{28A0092B-C50C-407E-A947-70E740481C1C}">
                           <a14:useLocalDpi xmlns:a14="http://schemas.microsoft.com/office/drawing/2010/main" val="0"/>
@@ -2075,42 +2443,33 @@
       </w:r>
       <w:proofErr w:type="spellEnd"/>
       <w:r>
-        <w:t>。安装了</w:t>
-      </w:r>
-      <w:proofErr w:type="spellStart"/>
-      <w:r>
-        <w:rPr>
-          <w:rFonts w:hint="eastAsia"/>
-        </w:rPr>
-        <w:t>sdk</w:t>
-      </w:r>
-      <w:proofErr w:type="spellEnd"/>
-      <w:r>
-        <w:rPr>
-          <w:rFonts w:hint="eastAsia"/>
-        </w:rPr>
-        <w:t>它应该会自动安装这些</w:t>
-      </w:r>
-      <w:r>
-        <w:rPr>
-          <w:rFonts w:hint="eastAsia"/>
-        </w:rPr>
-        <w:t>Module</w:t>
-      </w:r>
-    </w:p>
-    <w:p>
-      <w:hyperlink r:id="rId16" w:history="1">
-        <w:r>
-          <w:rPr>
-            <w:rStyle w:val="a4"/>
-          </w:rPr>
-          <w:t>http://www.cnblogs.com/wangjieguang/p/core-iis.html</w:t>
-        </w:r>
-      </w:hyperlink>
+        <w:t>。</w:t>
+      </w:r>
+      <w:r>
+        <w:fldChar w:fldCharType="begin"/>
+      </w:r>
+      <w:r>
+        <w:instrText xml:space="preserve"> HYPERLINK "http://www.cnblogs.com/wangjieguang/p/core-iis.html" </w:instrText>
+      </w:r>
+      <w:r>
+        <w:fldChar w:fldCharType="separate"/>
+      </w:r>
+      <w:r>
+        <w:rPr>
+          <w:rStyle w:val="a4"/>
+        </w:rPr>
+        <w:t>http://www.cnblogs.com/wangjieguang/p/core-iis.html</w:t>
+      </w:r>
+      <w:r>
+        <w:rPr>
+          <w:rStyle w:val="a4"/>
+        </w:rPr>
+        <w:fldChar w:fldCharType="end"/>
+      </w:r>
     </w:p>
     <w:p/>
     <w:p>
-      <w:hyperlink r:id="rId17" w:history="1">
+      <w:hyperlink r:id="rId20" w:history="1">
         <w:r>
           <w:rPr>
             <w:rStyle w:val="a4"/>
@@ -2122,7 +2481,6 @@
     <w:p/>
     <w:p>
       <w:r>
-        <w:lastRenderedPageBreak/>
         <w:t>http://www.cnblogs.com/linezero/p/aspnetcoreubuntu.html</w:t>
       </w:r>
     </w:p>
@@ -2706,7 +3064,7 @@
                     <pic:cNvPicPr/>
                   </pic:nvPicPr>
                   <pic:blipFill>
-                    <a:blip r:embed="rId18"/>
+                    <a:blip r:embed="rId21"/>
                     <a:stretch>
                       <a:fillRect/>
                     </a:stretch>
@@ -2872,7 +3230,7 @@
                     <pic:cNvPicPr/>
                   </pic:nvPicPr>
                   <pic:blipFill>
-                    <a:blip r:embed="rId19"/>
+                    <a:blip r:embed="rId22"/>
                     <a:stretch>
                       <a:fillRect/>
                     </a:stretch>
@@ -2907,13 +3265,24 @@
     <w:p>
       <w:pPr>
         <w:rPr>
+          <w:rFonts w:ascii="Consolas" w:hAnsi="Consolas"/>
+          <w:color w:val="C7254E"/>
+          <w:sz w:val="20"/>
+          <w:szCs w:val="20"/>
+          <w:shd w:val="clear" w:color="auto" w:fill="F9F2F4"/>
+        </w:rPr>
+      </w:pPr>
+      <w:r>
+        <w:rPr>
           <w:rFonts w:ascii="Consolas" w:hAnsi="Consolas" w:hint="eastAsia"/>
           <w:color w:val="C7254E"/>
           <w:sz w:val="20"/>
           <w:szCs w:val="20"/>
           <w:shd w:val="clear" w:color="auto" w:fill="F9F2F4"/>
         </w:rPr>
-      </w:pPr>
+        <w:lastRenderedPageBreak/>
+        <w:t>6.</w:t>
+      </w:r>
       <w:r>
         <w:rPr>
           <w:rFonts w:ascii="Consolas" w:hAnsi="Consolas" w:hint="eastAsia"/>
@@ -2922,8 +3291,9 @@
           <w:szCs w:val="20"/>
           <w:shd w:val="clear" w:color="auto" w:fill="F9F2F4"/>
         </w:rPr>
-        <w:t>6.</w:t>
-      </w:r>
+        <w:t>新建一个文件夹</w:t>
+      </w:r>
+      <w:proofErr w:type="spellStart"/>
       <w:r>
         <w:rPr>
           <w:rFonts w:ascii="Consolas" w:hAnsi="Consolas" w:hint="eastAsia"/>
@@ -2932,9 +3302,9 @@
           <w:szCs w:val="20"/>
           <w:shd w:val="clear" w:color="auto" w:fill="F9F2F4"/>
         </w:rPr>
-        <w:t>新建一个文件夹</w:t>
-      </w:r>
-      <w:proofErr w:type="spellStart"/>
+        <w:t>dockerCoreApp</w:t>
+      </w:r>
+      <w:proofErr w:type="spellEnd"/>
       <w:r>
         <w:rPr>
           <w:rFonts w:ascii="Consolas" w:hAnsi="Consolas" w:hint="eastAsia"/>
@@ -2943,9 +3313,8 @@
           <w:szCs w:val="20"/>
           <w:shd w:val="clear" w:color="auto" w:fill="F9F2F4"/>
         </w:rPr>
-        <w:t>dockerCoreApp</w:t>
-      </w:r>
-      <w:proofErr w:type="spellEnd"/>
+        <w:t>,</w:t>
+      </w:r>
       <w:r>
         <w:rPr>
           <w:rFonts w:ascii="Consolas" w:hAnsi="Consolas" w:hint="eastAsia"/>
@@ -2954,7 +3323,7 @@
           <w:szCs w:val="20"/>
           <w:shd w:val="clear" w:color="auto" w:fill="F9F2F4"/>
         </w:rPr>
-        <w:t>,</w:t>
+        <w:t>将上次</w:t>
       </w:r>
       <w:r>
         <w:rPr>
@@ -2964,7 +3333,7 @@
           <w:szCs w:val="20"/>
           <w:shd w:val="clear" w:color="auto" w:fill="F9F2F4"/>
         </w:rPr>
-        <w:t>将上次</w:t>
+        <w:t>publish</w:t>
       </w:r>
       <w:r>
         <w:rPr>
@@ -2974,7 +3343,38 @@
           <w:szCs w:val="20"/>
           <w:shd w:val="clear" w:color="auto" w:fill="F9F2F4"/>
         </w:rPr>
-        <w:t>publish</w:t>
+        <w:t>文件夹的内容全部拷贝到此文件夹中</w:t>
+      </w:r>
+    </w:p>
+    <w:p>
+      <w:pPr>
+        <w:rPr>
+          <w:rFonts w:ascii="Consolas" w:hAnsi="Consolas"/>
+          <w:color w:val="C7254E"/>
+          <w:sz w:val="20"/>
+          <w:szCs w:val="20"/>
+          <w:shd w:val="clear" w:color="auto" w:fill="F9F2F4"/>
+        </w:rPr>
+      </w:pPr>
+      <w:r>
+        <w:rPr>
+          <w:rFonts w:ascii="Consolas" w:hAnsi="Consolas"/>
+          <w:color w:val="C7254E"/>
+          <w:sz w:val="20"/>
+          <w:szCs w:val="20"/>
+          <w:shd w:val="clear" w:color="auto" w:fill="F9F2F4"/>
+        </w:rPr>
+        <w:t>.</w:t>
+      </w:r>
+      <w:r>
+        <w:rPr>
+          <w:rFonts w:ascii="Consolas" w:hAnsi="Consolas"/>
+          <w:color w:val="C7254E"/>
+          <w:sz w:val="20"/>
+          <w:szCs w:val="20"/>
+          <w:shd w:val="clear" w:color="auto" w:fill="F9F2F4"/>
+        </w:rPr>
+        <w:t>这个文件夹和</w:t>
       </w:r>
       <w:r>
         <w:rPr>
@@ -2984,11 +3384,9 @@
           <w:szCs w:val="20"/>
           <w:shd w:val="clear" w:color="auto" w:fill="F9F2F4"/>
         </w:rPr>
-        <w:t>文件夹的内容全部拷贝到此文件夹中</w:t>
-      </w:r>
-    </w:p>
-    <w:p>
-      <w:pPr>
+        <w:t>publish</w:t>
+      </w:r>
+      <w:r>
         <w:rPr>
           <w:rFonts w:ascii="Consolas" w:hAnsi="Consolas" w:hint="eastAsia"/>
           <w:color w:val="C7254E"/>
@@ -2996,8 +3394,31 @@
           <w:szCs w:val="20"/>
           <w:shd w:val="clear" w:color="auto" w:fill="F9F2F4"/>
         </w:rPr>
-      </w:pPr>
-      <w:r>
+        <w:t>在同一个目录</w:t>
+      </w:r>
+      <w:r>
+        <w:rPr>
+          <w:rFonts w:ascii="Consolas" w:hAnsi="Consolas" w:hint="eastAsia"/>
+          <w:color w:val="C7254E"/>
+          <w:sz w:val="20"/>
+          <w:szCs w:val="20"/>
+          <w:shd w:val="clear" w:color="auto" w:fill="F9F2F4"/>
+        </w:rPr>
+        <w:t xml:space="preserve"> /home/yang/</w:t>
+      </w:r>
+      <w:r>
+        <w:rPr>
+          <w:rFonts w:ascii="Consolas" w:hAnsi="Consolas" w:hint="eastAsia"/>
+          <w:color w:val="C7254E"/>
+          <w:sz w:val="20"/>
+          <w:szCs w:val="20"/>
+          <w:shd w:val="clear" w:color="auto" w:fill="F9F2F4"/>
+        </w:rPr>
+        <w:t>下面</w:t>
+      </w:r>
+    </w:p>
+    <w:p>
+      <w:pPr>
         <w:rPr>
           <w:rFonts w:ascii="Consolas" w:hAnsi="Consolas"/>
           <w:color w:val="C7254E"/>
@@ -3005,9 +3426,10 @@
           <w:szCs w:val="20"/>
           <w:shd w:val="clear" w:color="auto" w:fill="F9F2F4"/>
         </w:rPr>
-        <w:t>.</w:t>
-      </w:r>
-      <w:r>
+      </w:pPr>
+    </w:p>
+    <w:p>
+      <w:pPr>
         <w:rPr>
           <w:rFonts w:ascii="Consolas" w:hAnsi="Consolas"/>
           <w:color w:val="C7254E"/>
@@ -3015,8 +3437,7 @@
           <w:szCs w:val="20"/>
           <w:shd w:val="clear" w:color="auto" w:fill="F9F2F4"/>
         </w:rPr>
-        <w:t>这个文件夹和</w:t>
-      </w:r>
+      </w:pPr>
       <w:r>
         <w:rPr>
           <w:rFonts w:ascii="Consolas" w:hAnsi="Consolas" w:hint="eastAsia"/>
@@ -3025,7 +3446,7 @@
           <w:szCs w:val="20"/>
           <w:shd w:val="clear" w:color="auto" w:fill="F9F2F4"/>
         </w:rPr>
-        <w:t>publish</w:t>
+        <w:t>7.</w:t>
       </w:r>
       <w:r>
         <w:rPr>
@@ -3035,8 +3456,9 @@
           <w:szCs w:val="20"/>
           <w:shd w:val="clear" w:color="auto" w:fill="F9F2F4"/>
         </w:rPr>
-        <w:t>在同一个目录</w:t>
-      </w:r>
+        <w:t>新建</w:t>
+      </w:r>
+      <w:proofErr w:type="spellStart"/>
       <w:r>
         <w:rPr>
           <w:rFonts w:ascii="Consolas" w:hAnsi="Consolas" w:hint="eastAsia"/>
@@ -3045,8 +3467,20 @@
           <w:szCs w:val="20"/>
           <w:shd w:val="clear" w:color="auto" w:fill="F9F2F4"/>
         </w:rPr>
-        <w:t xml:space="preserve"> /home/yang/</w:t>
-      </w:r>
+        <w:t>Dockfile</w:t>
+      </w:r>
+      <w:proofErr w:type="spellEnd"/>
+    </w:p>
+    <w:p>
+      <w:pPr>
+        <w:rPr>
+          <w:rFonts w:ascii="Consolas" w:hAnsi="Consolas"/>
+          <w:color w:val="C7254E"/>
+          <w:sz w:val="20"/>
+          <w:szCs w:val="20"/>
+          <w:shd w:val="clear" w:color="auto" w:fill="F9F2F4"/>
+        </w:rPr>
+      </w:pPr>
       <w:r>
         <w:rPr>
           <w:rFonts w:ascii="Consolas" w:hAnsi="Consolas" w:hint="eastAsia"/>
@@ -3055,11 +3489,10 @@
           <w:szCs w:val="20"/>
           <w:shd w:val="clear" w:color="auto" w:fill="F9F2F4"/>
         </w:rPr>
-        <w:t>下面</w:t>
-      </w:r>
-    </w:p>
-    <w:p>
-      <w:pPr>
+        <w:t>进入到</w:t>
+      </w:r>
+      <w:proofErr w:type="spellStart"/>
+      <w:r>
         <w:rPr>
           <w:rFonts w:ascii="Consolas" w:hAnsi="Consolas" w:hint="eastAsia"/>
           <w:color w:val="C7254E"/>
@@ -3067,10 +3500,10 @@
           <w:szCs w:val="20"/>
           <w:shd w:val="clear" w:color="auto" w:fill="F9F2F4"/>
         </w:rPr>
-      </w:pPr>
-    </w:p>
-    <w:p>
-      <w:pPr>
+        <w:t>dockerCoreApp</w:t>
+      </w:r>
+      <w:proofErr w:type="spellEnd"/>
+      <w:r>
         <w:rPr>
           <w:rFonts w:ascii="Consolas" w:hAnsi="Consolas" w:hint="eastAsia"/>
           <w:color w:val="C7254E"/>
@@ -3078,7 +3511,8 @@
           <w:szCs w:val="20"/>
           <w:shd w:val="clear" w:color="auto" w:fill="F9F2F4"/>
         </w:rPr>
-      </w:pPr>
+        <w:t>目录</w:t>
+      </w:r>
       <w:r>
         <w:rPr>
           <w:rFonts w:ascii="Consolas" w:hAnsi="Consolas" w:hint="eastAsia"/>
@@ -3087,8 +3521,9 @@
           <w:szCs w:val="20"/>
           <w:shd w:val="clear" w:color="auto" w:fill="F9F2F4"/>
         </w:rPr>
-        <w:t>7.</w:t>
-      </w:r>
+        <w:t>,</w:t>
+      </w:r>
+      <w:proofErr w:type="spellStart"/>
       <w:r>
         <w:rPr>
           <w:rFonts w:ascii="Consolas" w:hAnsi="Consolas" w:hint="eastAsia"/>
@@ -3097,9 +3532,9 @@
           <w:szCs w:val="20"/>
           <w:shd w:val="clear" w:color="auto" w:fill="F9F2F4"/>
         </w:rPr>
-        <w:t>新建</w:t>
-      </w:r>
-      <w:proofErr w:type="spellStart"/>
+        <w:t>sudo</w:t>
+      </w:r>
+      <w:proofErr w:type="spellEnd"/>
       <w:r>
         <w:rPr>
           <w:rFonts w:ascii="Consolas" w:hAnsi="Consolas" w:hint="eastAsia"/>
@@ -3108,12 +3543,10 @@
           <w:szCs w:val="20"/>
           <w:shd w:val="clear" w:color="auto" w:fill="F9F2F4"/>
         </w:rPr>
-        <w:t>Dockfile</w:t>
-      </w:r>
-      <w:proofErr w:type="spellEnd"/>
-    </w:p>
-    <w:p>
-      <w:pPr>
+        <w:t xml:space="preserve"> </w:t>
+      </w:r>
+      <w:proofErr w:type="spellStart"/>
+      <w:r>
         <w:rPr>
           <w:rFonts w:ascii="Consolas" w:hAnsi="Consolas" w:hint="eastAsia"/>
           <w:color w:val="C7254E"/>
@@ -3121,7 +3554,9 @@
           <w:szCs w:val="20"/>
           <w:shd w:val="clear" w:color="auto" w:fill="F9F2F4"/>
         </w:rPr>
-      </w:pPr>
+        <w:t>gedit</w:t>
+      </w:r>
+      <w:proofErr w:type="spellEnd"/>
       <w:r>
         <w:rPr>
           <w:rFonts w:ascii="Consolas" w:hAnsi="Consolas" w:hint="eastAsia"/>
@@ -3130,7 +3565,7 @@
           <w:szCs w:val="20"/>
           <w:shd w:val="clear" w:color="auto" w:fill="F9F2F4"/>
         </w:rPr>
-        <w:t>进入到</w:t>
+        <w:t xml:space="preserve"> </w:t>
       </w:r>
       <w:proofErr w:type="spellStart"/>
       <w:r>
@@ -3141,9 +3576,233 @@
           <w:szCs w:val="20"/>
           <w:shd w:val="clear" w:color="auto" w:fill="F9F2F4"/>
         </w:rPr>
+        <w:t>Dockerfile</w:t>
+      </w:r>
+      <w:proofErr w:type="spellEnd"/>
+    </w:p>
+    <w:p>
+      <w:pPr>
+        <w:rPr>
+          <w:rFonts w:ascii="Courier New" w:hAnsi="Courier New" w:cs="Courier New"/>
+          <w:color w:val="000000"/>
+          <w:sz w:val="18"/>
+          <w:szCs w:val="18"/>
+          <w:shd w:val="clear" w:color="auto" w:fill="F5F5F5"/>
+        </w:rPr>
+      </w:pPr>
+      <w:r>
+        <w:rPr>
+          <w:rStyle w:val="kw"/>
+          <w:rFonts w:ascii="Courier New" w:hAnsi="Courier New" w:cs="Courier New"/>
+          <w:color w:val="000000"/>
+          <w:sz w:val="18"/>
+          <w:szCs w:val="18"/>
+        </w:rPr>
+        <w:t>FROM</w:t>
+      </w:r>
+      <w:r>
+        <w:rPr>
+          <w:rFonts w:ascii="Courier New" w:hAnsi="Courier New" w:cs="Courier New"/>
+          <w:color w:val="000000"/>
+          <w:sz w:val="18"/>
+          <w:szCs w:val="18"/>
+          <w:shd w:val="clear" w:color="auto" w:fill="F5F5F5"/>
+        </w:rPr>
+        <w:t xml:space="preserve"> docker.io/</w:t>
+      </w:r>
+      <w:proofErr w:type="spellStart"/>
+      <w:r>
+        <w:rPr>
+          <w:rFonts w:ascii="Courier New" w:hAnsi="Courier New" w:cs="Courier New"/>
+          <w:color w:val="000000"/>
+          <w:sz w:val="18"/>
+          <w:szCs w:val="18"/>
+          <w:shd w:val="clear" w:color="auto" w:fill="F5F5F5"/>
+        </w:rPr>
+        <w:t>microsoft</w:t>
+      </w:r>
+      <w:proofErr w:type="spellEnd"/>
+      <w:r>
+        <w:rPr>
+          <w:rFonts w:ascii="Courier New" w:hAnsi="Courier New" w:cs="Courier New"/>
+          <w:color w:val="000000"/>
+          <w:sz w:val="18"/>
+          <w:szCs w:val="18"/>
+          <w:shd w:val="clear" w:color="auto" w:fill="F5F5F5"/>
+        </w:rPr>
+        <w:t>/</w:t>
+      </w:r>
+      <w:proofErr w:type="spellStart"/>
+      <w:r>
+        <w:rPr>
+          <w:rFonts w:ascii="Courier New" w:hAnsi="Courier New" w:cs="Courier New"/>
+          <w:color w:val="000000"/>
+          <w:sz w:val="18"/>
+          <w:szCs w:val="18"/>
+          <w:shd w:val="clear" w:color="auto" w:fill="F5F5F5"/>
+        </w:rPr>
+        <w:t>aspnetcore</w:t>
+      </w:r>
+      <w:proofErr w:type="spellEnd"/>
+      <w:r>
+        <w:rPr>
+          <w:rFonts w:ascii="Courier New" w:hAnsi="Courier New" w:cs="Courier New"/>
+          <w:color w:val="000000"/>
+          <w:sz w:val="18"/>
+          <w:szCs w:val="18"/>
+          <w:shd w:val="clear" w:color="auto" w:fill="F5F5F5"/>
+        </w:rPr>
+        <w:t xml:space="preserve"> </w:t>
+      </w:r>
+    </w:p>
+    <w:p>
+      <w:pPr>
+        <w:rPr>
+          <w:rStyle w:val="fu"/>
+          <w:rFonts w:ascii="Courier New" w:hAnsi="Courier New" w:cs="Courier New"/>
+          <w:color w:val="000000"/>
+          <w:sz w:val="18"/>
+          <w:szCs w:val="18"/>
+        </w:rPr>
+      </w:pPr>
+      <w:r>
+        <w:rPr>
+          <w:rStyle w:val="fu"/>
+          <w:rFonts w:ascii="Courier New" w:hAnsi="Courier New" w:cs="Courier New" w:hint="eastAsia"/>
+          <w:color w:val="000000"/>
+          <w:sz w:val="18"/>
+          <w:szCs w:val="18"/>
+        </w:rPr>
+        <w:t>#</w:t>
+      </w:r>
+      <w:r>
+        <w:rPr>
+          <w:rStyle w:val="fu"/>
+          <w:rFonts w:ascii="Courier New" w:hAnsi="Courier New" w:cs="Courier New" w:hint="eastAsia"/>
+          <w:color w:val="000000"/>
+          <w:sz w:val="18"/>
+          <w:szCs w:val="18"/>
+        </w:rPr>
+        <w:t>这句可以不要，因为我们已经手动将</w:t>
+      </w:r>
+      <w:proofErr w:type="spellStart"/>
+      <w:r>
+        <w:rPr>
+          <w:rStyle w:val="fu"/>
+          <w:rFonts w:ascii="Courier New" w:hAnsi="Courier New" w:cs="Courier New" w:hint="eastAsia"/>
+          <w:color w:val="000000"/>
+          <w:sz w:val="18"/>
+          <w:szCs w:val="18"/>
+        </w:rPr>
+        <w:t>pushlish</w:t>
+      </w:r>
+      <w:proofErr w:type="spellEnd"/>
+      <w:r>
+        <w:rPr>
+          <w:rStyle w:val="fu"/>
+          <w:rFonts w:ascii="Courier New" w:hAnsi="Courier New" w:cs="Courier New" w:hint="eastAsia"/>
+          <w:color w:val="000000"/>
+          <w:sz w:val="18"/>
+          <w:szCs w:val="18"/>
+        </w:rPr>
+        <w:t>中的的文件拷到</w:t>
+      </w:r>
+      <w:proofErr w:type="spellStart"/>
+      <w:r>
+        <w:rPr>
+          <w:rStyle w:val="fu"/>
+          <w:rFonts w:ascii="Courier New" w:hAnsi="Courier New" w:cs="Courier New" w:hint="eastAsia"/>
+          <w:color w:val="000000"/>
+          <w:sz w:val="18"/>
+          <w:szCs w:val="18"/>
+        </w:rPr>
         <w:t>dockerCoreApp</w:t>
       </w:r>
       <w:proofErr w:type="spellEnd"/>
+      <w:r>
+        <w:rPr>
+          <w:rStyle w:val="fu"/>
+          <w:rFonts w:ascii="Courier New" w:hAnsi="Courier New" w:cs="Courier New" w:hint="eastAsia"/>
+          <w:color w:val="000000"/>
+          <w:sz w:val="18"/>
+          <w:szCs w:val="18"/>
+        </w:rPr>
+        <w:t>目录下了</w:t>
+      </w:r>
+    </w:p>
+    <w:p>
+      <w:pPr>
+        <w:rPr>
+          <w:rFonts w:ascii="Courier New" w:hAnsi="Courier New" w:cs="Courier New"/>
+          <w:color w:val="000000"/>
+          <w:sz w:val="18"/>
+          <w:szCs w:val="18"/>
+          <w:shd w:val="clear" w:color="auto" w:fill="F5F5F5"/>
+        </w:rPr>
+      </w:pPr>
+      <w:r>
+        <w:rPr>
+          <w:rStyle w:val="fu"/>
+          <w:rFonts w:ascii="Courier New" w:hAnsi="Courier New" w:cs="Courier New" w:hint="eastAsia"/>
+          <w:color w:val="000000"/>
+          <w:sz w:val="18"/>
+          <w:szCs w:val="18"/>
+        </w:rPr>
+        <w:t>#</w:t>
+      </w:r>
+      <w:proofErr w:type="gramStart"/>
+      <w:r>
+        <w:rPr>
+          <w:rStyle w:val="fu"/>
+          <w:rFonts w:ascii="Courier New" w:hAnsi="Courier New" w:cs="Courier New"/>
+          <w:color w:val="000000"/>
+          <w:sz w:val="18"/>
+          <w:szCs w:val="18"/>
+        </w:rPr>
+        <w:t>COPY</w:t>
+      </w:r>
+      <w:r>
+        <w:rPr>
+          <w:rFonts w:ascii="Courier New" w:hAnsi="Courier New" w:cs="Courier New"/>
+          <w:color w:val="000000"/>
+          <w:sz w:val="18"/>
+          <w:szCs w:val="18"/>
+          <w:shd w:val="clear" w:color="auto" w:fill="F5F5F5"/>
+        </w:rPr>
+        <w:t xml:space="preserve"> ./</w:t>
+      </w:r>
+      <w:proofErr w:type="gramEnd"/>
+      <w:r>
+        <w:rPr>
+          <w:rFonts w:ascii="Courier New" w:hAnsi="Courier New" w:cs="Courier New"/>
+          <w:color w:val="000000"/>
+          <w:sz w:val="18"/>
+          <w:szCs w:val="18"/>
+          <w:shd w:val="clear" w:color="auto" w:fill="F5F5F5"/>
+        </w:rPr>
+        <w:t xml:space="preserve">publish </w:t>
+      </w:r>
+      <w:r>
+        <w:rPr>
+          <w:rFonts w:ascii="Courier New" w:hAnsi="Courier New" w:cs="Courier New" w:hint="eastAsia"/>
+          <w:color w:val="000000"/>
+          <w:sz w:val="18"/>
+          <w:szCs w:val="18"/>
+          <w:shd w:val="clear" w:color="auto" w:fill="F5F5F5"/>
+        </w:rPr>
+        <w:t xml:space="preserve"> .</w:t>
+      </w:r>
+      <w:r>
+        <w:rPr>
+          <w:rFonts w:ascii="Courier New" w:hAnsi="Courier New" w:cs="Courier New"/>
+          <w:color w:val="000000"/>
+          <w:sz w:val="18"/>
+          <w:szCs w:val="18"/>
+          <w:shd w:val="clear" w:color="auto" w:fill="F5F5F5"/>
+        </w:rPr>
+        <w:t>/</w:t>
+      </w:r>
+      <w:proofErr w:type="spellStart"/>
       <w:r>
         <w:rPr>
           <w:rFonts w:ascii="Consolas" w:hAnsi="Consolas" w:hint="eastAsia"/>
@@ -3152,8 +3811,63 @@
           <w:szCs w:val="20"/>
           <w:shd w:val="clear" w:color="auto" w:fill="F9F2F4"/>
         </w:rPr>
-        <w:t>目录</w:t>
-      </w:r>
+        <w:t>dockerCoreApp</w:t>
+      </w:r>
+      <w:proofErr w:type="spellEnd"/>
+    </w:p>
+    <w:p>
+      <w:pPr>
+        <w:rPr>
+          <w:rFonts w:ascii="Courier New" w:hAnsi="Courier New" w:cs="Courier New"/>
+          <w:color w:val="000000"/>
+          <w:sz w:val="18"/>
+          <w:szCs w:val="18"/>
+          <w:shd w:val="clear" w:color="auto" w:fill="F5F5F5"/>
+        </w:rPr>
+      </w:pPr>
+      <w:proofErr w:type="gramStart"/>
+      <w:r>
+        <w:rPr>
+          <w:rStyle w:val="kw"/>
+          <w:rFonts w:ascii="Courier New" w:hAnsi="Courier New" w:cs="Courier New"/>
+          <w:color w:val="000000"/>
+          <w:sz w:val="18"/>
+          <w:szCs w:val="18"/>
+        </w:rPr>
+        <w:t>WORKDIR</w:t>
+      </w:r>
+      <w:r>
+        <w:rPr>
+          <w:rFonts w:ascii="Courier New" w:hAnsi="Courier New" w:cs="Courier New"/>
+          <w:color w:val="000000"/>
+          <w:sz w:val="18"/>
+          <w:szCs w:val="18"/>
+          <w:shd w:val="clear" w:color="auto" w:fill="F5F5F5"/>
+        </w:rPr>
+        <w:t xml:space="preserve"> </w:t>
+      </w:r>
+      <w:r>
+        <w:rPr>
+          <w:rFonts w:ascii="Courier New" w:hAnsi="Courier New" w:cs="Courier New" w:hint="eastAsia"/>
+          <w:color w:val="000000"/>
+          <w:sz w:val="18"/>
+          <w:szCs w:val="18"/>
+          <w:shd w:val="clear" w:color="auto" w:fill="F5F5F5"/>
+        </w:rPr>
+        <w:t>.</w:t>
+      </w:r>
+      <w:r>
+        <w:rPr>
+          <w:rFonts w:ascii="Courier New" w:hAnsi="Courier New" w:cs="Courier New"/>
+          <w:color w:val="000000"/>
+          <w:sz w:val="18"/>
+          <w:szCs w:val="18"/>
+          <w:shd w:val="clear" w:color="auto" w:fill="F5F5F5"/>
+        </w:rPr>
+        <w:t>/</w:t>
+      </w:r>
+      <w:proofErr w:type="spellStart"/>
+      <w:proofErr w:type="gramEnd"/>
       <w:r>
         <w:rPr>
           <w:rFonts w:ascii="Consolas" w:hAnsi="Consolas" w:hint="eastAsia"/>
@@ -3162,747 +3876,382 @@
           <w:szCs w:val="20"/>
           <w:shd w:val="clear" w:color="auto" w:fill="F9F2F4"/>
         </w:rPr>
+        <w:t>dockerCoreApp</w:t>
+      </w:r>
+      <w:proofErr w:type="spellEnd"/>
+    </w:p>
+    <w:p>
+      <w:pPr>
+        <w:rPr>
+          <w:rStyle w:val="kw"/>
+          <w:rFonts w:ascii="Courier New" w:hAnsi="Courier New" w:cs="Courier New"/>
+          <w:color w:val="000000"/>
+          <w:sz w:val="18"/>
+          <w:szCs w:val="18"/>
+        </w:rPr>
+      </w:pPr>
+      <w:r>
+        <w:rPr>
+          <w:rStyle w:val="kw"/>
+          <w:rFonts w:ascii="Courier New" w:hAnsi="Courier New" w:cs="Courier New" w:hint="eastAsia"/>
+          <w:color w:val="000000"/>
+          <w:sz w:val="18"/>
+          <w:szCs w:val="18"/>
+        </w:rPr>
+        <w:t>#</w:t>
+      </w:r>
+      <w:proofErr w:type="spellStart"/>
+      <w:r>
+        <w:rPr>
+          <w:rStyle w:val="kw"/>
+          <w:rFonts w:ascii="Courier New" w:hAnsi="Courier New" w:cs="Courier New" w:hint="eastAsia"/>
+          <w:color w:val="000000"/>
+          <w:sz w:val="18"/>
+          <w:szCs w:val="18"/>
+        </w:rPr>
+        <w:t>docker</w:t>
+      </w:r>
+      <w:proofErr w:type="spellEnd"/>
+      <w:r>
+        <w:rPr>
+          <w:rStyle w:val="kw"/>
+          <w:rFonts w:ascii="Courier New" w:hAnsi="Courier New" w:cs="Courier New" w:hint="eastAsia"/>
+          <w:color w:val="000000"/>
+          <w:sz w:val="18"/>
+          <w:szCs w:val="18"/>
+        </w:rPr>
+        <w:t>容器暴露出来的端口</w:t>
+      </w:r>
+    </w:p>
+    <w:p>
+      <w:pPr>
+        <w:rPr>
+          <w:rFonts w:ascii="Courier New" w:hAnsi="Courier New" w:cs="Courier New"/>
+          <w:color w:val="000000"/>
+          <w:sz w:val="18"/>
+          <w:szCs w:val="18"/>
+          <w:shd w:val="clear" w:color="auto" w:fill="F5F5F5"/>
+        </w:rPr>
+      </w:pPr>
+      <w:r>
+        <w:rPr>
+          <w:rStyle w:val="kw"/>
+          <w:rFonts w:ascii="Courier New" w:hAnsi="Courier New" w:cs="Courier New"/>
+          <w:color w:val="000000"/>
+          <w:sz w:val="18"/>
+          <w:szCs w:val="18"/>
+        </w:rPr>
+        <w:t>EXPOSE</w:t>
+      </w:r>
+      <w:r>
+        <w:rPr>
+          <w:rFonts w:ascii="Courier New" w:hAnsi="Courier New" w:cs="Courier New"/>
+          <w:color w:val="000000"/>
+          <w:sz w:val="18"/>
+          <w:szCs w:val="18"/>
+          <w:shd w:val="clear" w:color="auto" w:fill="F5F5F5"/>
+        </w:rPr>
+        <w:t xml:space="preserve"> </w:t>
+      </w:r>
+      <w:r>
+        <w:rPr>
+          <w:rStyle w:val="hljs-number"/>
+          <w:rFonts w:ascii="Courier New" w:hAnsi="Courier New" w:cs="Courier New"/>
+          <w:color w:val="000000"/>
+          <w:sz w:val="18"/>
+          <w:szCs w:val="18"/>
+        </w:rPr>
+        <w:t>8080</w:t>
+      </w:r>
+      <w:r>
+        <w:rPr>
+          <w:rFonts w:ascii="Courier New" w:hAnsi="Courier New" w:cs="Courier New"/>
+          <w:color w:val="000000"/>
+          <w:sz w:val="18"/>
+          <w:szCs w:val="18"/>
+          <w:shd w:val="clear" w:color="auto" w:fill="F5F5F5"/>
+        </w:rPr>
+        <w:t xml:space="preserve"> </w:t>
+      </w:r>
+    </w:p>
+    <w:p>
+      <w:pPr>
+        <w:rPr>
+          <w:rStyle w:val="ot"/>
+          <w:rFonts w:ascii="Courier New" w:hAnsi="Courier New" w:cs="Courier New"/>
+          <w:color w:val="000000"/>
+          <w:sz w:val="18"/>
+          <w:szCs w:val="18"/>
+        </w:rPr>
+      </w:pPr>
+      <w:r>
+        <w:rPr>
+          <w:rStyle w:val="kw"/>
+          <w:rFonts w:ascii="Courier New" w:hAnsi="Courier New" w:cs="Courier New"/>
+          <w:color w:val="000000"/>
+          <w:sz w:val="18"/>
+          <w:szCs w:val="18"/>
+        </w:rPr>
+        <w:t>CMD</w:t>
+      </w:r>
+      <w:r>
+        <w:rPr>
+          <w:rFonts w:ascii="Courier New" w:hAnsi="Courier New" w:cs="Courier New"/>
+          <w:color w:val="000000"/>
+          <w:sz w:val="18"/>
+          <w:szCs w:val="18"/>
+          <w:shd w:val="clear" w:color="auto" w:fill="F5F5F5"/>
+        </w:rPr>
+        <w:t xml:space="preserve"> </w:t>
+      </w:r>
+      <w:r>
+        <w:rPr>
+          <w:rStyle w:val="ot"/>
+          <w:rFonts w:ascii="Courier New" w:hAnsi="Courier New" w:cs="Courier New"/>
+          <w:color w:val="000000"/>
+          <w:sz w:val="18"/>
+          <w:szCs w:val="18"/>
+        </w:rPr>
+        <w:t>[</w:t>
+      </w:r>
+      <w:r>
+        <w:rPr>
+          <w:rStyle w:val="hljs-string"/>
+          <w:rFonts w:ascii="Courier New" w:hAnsi="Courier New" w:cs="Courier New"/>
+          <w:color w:val="A31515"/>
+          <w:sz w:val="18"/>
+          <w:szCs w:val="18"/>
+        </w:rPr>
+        <w:t>"</w:t>
+      </w:r>
+      <w:proofErr w:type="spellStart"/>
+      <w:r>
+        <w:rPr>
+          <w:rStyle w:val="hljs-string"/>
+          <w:rFonts w:ascii="Courier New" w:hAnsi="Courier New" w:cs="Courier New"/>
+          <w:color w:val="A31515"/>
+          <w:sz w:val="18"/>
+          <w:szCs w:val="18"/>
+        </w:rPr>
+        <w:t>dotnet</w:t>
+      </w:r>
+      <w:proofErr w:type="spellEnd"/>
+      <w:r>
+        <w:rPr>
+          <w:rStyle w:val="hljs-string"/>
+          <w:rFonts w:ascii="Courier New" w:hAnsi="Courier New" w:cs="Courier New"/>
+          <w:color w:val="A31515"/>
+          <w:sz w:val="18"/>
+          <w:szCs w:val="18"/>
+        </w:rPr>
+        <w:t>"</w:t>
+      </w:r>
+      <w:r>
+        <w:rPr>
+          <w:rStyle w:val="ot"/>
+          <w:rFonts w:ascii="Courier New" w:hAnsi="Courier New" w:cs="Courier New"/>
+          <w:color w:val="000000"/>
+          <w:sz w:val="18"/>
+          <w:szCs w:val="18"/>
+        </w:rPr>
         <w:t>,</w:t>
       </w:r>
-      <w:proofErr w:type="spellStart"/>
-      <w:r>
-        <w:rPr>
-          <w:rFonts w:ascii="Consolas" w:hAnsi="Consolas" w:hint="eastAsia"/>
-          <w:color w:val="C7254E"/>
-          <w:sz w:val="20"/>
-          <w:szCs w:val="20"/>
-          <w:shd w:val="clear" w:color="auto" w:fill="F9F2F4"/>
-        </w:rPr>
-        <w:t>sudo</w:t>
-      </w:r>
-      <w:proofErr w:type="spellEnd"/>
-      <w:r>
-        <w:rPr>
-          <w:rFonts w:ascii="Consolas" w:hAnsi="Consolas" w:hint="eastAsia"/>
-          <w:color w:val="C7254E"/>
-          <w:sz w:val="20"/>
-          <w:szCs w:val="20"/>
-          <w:shd w:val="clear" w:color="auto" w:fill="F9F2F4"/>
+      <w:r>
+        <w:rPr>
+          <w:rFonts w:ascii="Courier New" w:hAnsi="Courier New" w:cs="Courier New"/>
+          <w:color w:val="000000"/>
+          <w:sz w:val="18"/>
+          <w:szCs w:val="18"/>
+          <w:shd w:val="clear" w:color="auto" w:fill="F5F5F5"/>
         </w:rPr>
         <w:t xml:space="preserve"> </w:t>
       </w:r>
-      <w:proofErr w:type="spellStart"/>
-      <w:r>
-        <w:rPr>
-          <w:rFonts w:ascii="Consolas" w:hAnsi="Consolas" w:hint="eastAsia"/>
-          <w:color w:val="C7254E"/>
-          <w:sz w:val="20"/>
-          <w:szCs w:val="20"/>
-          <w:shd w:val="clear" w:color="auto" w:fill="F9F2F4"/>
-        </w:rPr>
-        <w:t>gedit</w:t>
-      </w:r>
-      <w:proofErr w:type="spellEnd"/>
-      <w:r>
-        <w:rPr>
-          <w:rFonts w:ascii="Consolas" w:hAnsi="Consolas" w:hint="eastAsia"/>
-          <w:color w:val="C7254E"/>
-          <w:sz w:val="20"/>
-          <w:szCs w:val="20"/>
-          <w:shd w:val="clear" w:color="auto" w:fill="F9F2F4"/>
-        </w:rPr>
-        <w:t xml:space="preserve"> </w:t>
-      </w:r>
-      <w:proofErr w:type="spellStart"/>
-      <w:r>
-        <w:rPr>
-          <w:rFonts w:ascii="Consolas" w:hAnsi="Consolas" w:hint="eastAsia"/>
-          <w:color w:val="C7254E"/>
-          <w:sz w:val="20"/>
-          <w:szCs w:val="20"/>
-          <w:shd w:val="clear" w:color="auto" w:fill="F9F2F4"/>
-        </w:rPr>
-        <w:t>Dockerfile</w:t>
-      </w:r>
-      <w:proofErr w:type="spellEnd"/>
-    </w:p>
-    <w:p>
-      <w:pPr>
-        <w:rPr>
-          <w:rFonts w:ascii="Courier New" w:hAnsi="Courier New" w:cs="Courier New" w:hint="eastAsia"/>
-          <w:color w:val="000000"/>
-          <w:sz w:val="18"/>
-          <w:szCs w:val="18"/>
-          <w:shd w:val="clear" w:color="auto" w:fill="F5F5F5"/>
-        </w:rPr>
-      </w:pPr>
-      <w:r>
-        <w:rPr>
-          <w:rStyle w:val="kw"/>
-          <w:rFonts w:ascii="Courier New" w:hAnsi="Courier New" w:cs="Courier New"/>
-          <w:color w:val="000000"/>
-          <w:sz w:val="18"/>
-          <w:szCs w:val="18"/>
-        </w:rPr>
-        <w:t>FROM</w:t>
-      </w:r>
-      <w:r>
-        <w:rPr>
-          <w:rFonts w:ascii="Courier New" w:hAnsi="Courier New" w:cs="Courier New"/>
-          <w:color w:val="000000"/>
-          <w:sz w:val="18"/>
-          <w:szCs w:val="18"/>
-          <w:shd w:val="clear" w:color="auto" w:fill="F5F5F5"/>
-        </w:rPr>
-        <w:t xml:space="preserve"> docker.io/</w:t>
-      </w:r>
-      <w:proofErr w:type="spellStart"/>
-      <w:r>
-        <w:rPr>
-          <w:rFonts w:ascii="Courier New" w:hAnsi="Courier New" w:cs="Courier New"/>
-          <w:color w:val="000000"/>
-          <w:sz w:val="18"/>
-          <w:szCs w:val="18"/>
-          <w:shd w:val="clear" w:color="auto" w:fill="F5F5F5"/>
-        </w:rPr>
-        <w:t>microsoft</w:t>
-      </w:r>
-      <w:proofErr w:type="spellEnd"/>
-      <w:r>
-        <w:rPr>
-          <w:rFonts w:ascii="Courier New" w:hAnsi="Courier New" w:cs="Courier New"/>
-          <w:color w:val="000000"/>
-          <w:sz w:val="18"/>
-          <w:szCs w:val="18"/>
-          <w:shd w:val="clear" w:color="auto" w:fill="F5F5F5"/>
-        </w:rPr>
-        <w:t>/</w:t>
-      </w:r>
-      <w:proofErr w:type="spellStart"/>
-      <w:r>
-        <w:rPr>
-          <w:rFonts w:ascii="Courier New" w:hAnsi="Courier New" w:cs="Courier New"/>
-          <w:color w:val="000000"/>
-          <w:sz w:val="18"/>
-          <w:szCs w:val="18"/>
-          <w:shd w:val="clear" w:color="auto" w:fill="F5F5F5"/>
-        </w:rPr>
-        <w:t>aspnetcore</w:t>
-      </w:r>
-      <w:proofErr w:type="spellEnd"/>
-      <w:r>
-        <w:rPr>
-          <w:rFonts w:ascii="Courier New" w:hAnsi="Courier New" w:cs="Courier New"/>
-          <w:color w:val="000000"/>
-          <w:sz w:val="18"/>
-          <w:szCs w:val="18"/>
-          <w:shd w:val="clear" w:color="auto" w:fill="F5F5F5"/>
-        </w:rPr>
-        <w:t xml:space="preserve"> </w:t>
-      </w:r>
-    </w:p>
-    <w:p>
-      <w:pPr>
-        <w:rPr>
-          <w:rStyle w:val="fu"/>
-          <w:rFonts w:ascii="Courier New" w:hAnsi="Courier New" w:cs="Courier New" w:hint="eastAsia"/>
-          <w:color w:val="000000"/>
-          <w:sz w:val="18"/>
-          <w:szCs w:val="18"/>
-        </w:rPr>
-      </w:pPr>
-      <w:r>
-        <w:rPr>
-          <w:rStyle w:val="fu"/>
-          <w:rFonts w:ascii="Courier New" w:hAnsi="Courier New" w:cs="Courier New" w:hint="eastAsia"/>
-          <w:color w:val="000000"/>
-          <w:sz w:val="18"/>
-          <w:szCs w:val="18"/>
-        </w:rPr>
-        <w:t>#</w:t>
-      </w:r>
-      <w:r>
-        <w:rPr>
-          <w:rStyle w:val="fu"/>
-          <w:rFonts w:ascii="Courier New" w:hAnsi="Courier New" w:cs="Courier New" w:hint="eastAsia"/>
-          <w:color w:val="000000"/>
-          <w:sz w:val="18"/>
-          <w:szCs w:val="18"/>
-        </w:rPr>
-        <w:t>这句可以不要，因为我们已经手动将</w:t>
-      </w:r>
-      <w:proofErr w:type="spellStart"/>
-      <w:r>
-        <w:rPr>
-          <w:rStyle w:val="fu"/>
-          <w:rFonts w:ascii="Courier New" w:hAnsi="Courier New" w:cs="Courier New" w:hint="eastAsia"/>
-          <w:color w:val="000000"/>
-          <w:sz w:val="18"/>
-          <w:szCs w:val="18"/>
-        </w:rPr>
-        <w:t>pushlish</w:t>
-      </w:r>
-      <w:proofErr w:type="spellEnd"/>
-      <w:r>
-        <w:rPr>
-          <w:rStyle w:val="fu"/>
-          <w:rFonts w:ascii="Courier New" w:hAnsi="Courier New" w:cs="Courier New" w:hint="eastAsia"/>
-          <w:color w:val="000000"/>
-          <w:sz w:val="18"/>
-          <w:szCs w:val="18"/>
-        </w:rPr>
-        <w:t>中的的文件拷到</w:t>
-      </w:r>
-      <w:proofErr w:type="spellStart"/>
-      <w:r>
-        <w:rPr>
-          <w:rStyle w:val="fu"/>
-          <w:rFonts w:ascii="Courier New" w:hAnsi="Courier New" w:cs="Courier New" w:hint="eastAsia"/>
-          <w:color w:val="000000"/>
-          <w:sz w:val="18"/>
-          <w:szCs w:val="18"/>
-        </w:rPr>
-        <w:t>dockerCoreApp</w:t>
-      </w:r>
-      <w:proofErr w:type="spellEnd"/>
-      <w:r>
-        <w:rPr>
-          <w:rStyle w:val="fu"/>
-          <w:rFonts w:ascii="Courier New" w:hAnsi="Courier New" w:cs="Courier New" w:hint="eastAsia"/>
-          <w:color w:val="000000"/>
-          <w:sz w:val="18"/>
-          <w:szCs w:val="18"/>
-        </w:rPr>
-        <w:t>目录下了</w:t>
-      </w:r>
-    </w:p>
-    <w:p>
-      <w:pPr>
-        <w:rPr>
-          <w:rFonts w:ascii="Courier New" w:hAnsi="Courier New" w:cs="Courier New" w:hint="eastAsia"/>
-          <w:color w:val="000000"/>
-          <w:sz w:val="18"/>
-          <w:szCs w:val="18"/>
-          <w:shd w:val="clear" w:color="auto" w:fill="F5F5F5"/>
-        </w:rPr>
-      </w:pPr>
-      <w:r>
-        <w:rPr>
-          <w:rStyle w:val="fu"/>
-          <w:rFonts w:ascii="Courier New" w:hAnsi="Courier New" w:cs="Courier New" w:hint="eastAsia"/>
-          <w:color w:val="000000"/>
-          <w:sz w:val="18"/>
-          <w:szCs w:val="18"/>
-        </w:rPr>
-        <w:t>#</w:t>
-      </w:r>
+      <w:r>
+        <w:rPr>
+          <w:rStyle w:val="hljs-string"/>
+          <w:rFonts w:ascii="Courier New" w:hAnsi="Courier New" w:cs="Courier New"/>
+          <w:color w:val="A31515"/>
+          <w:sz w:val="18"/>
+          <w:szCs w:val="18"/>
+        </w:rPr>
+        <w:t>"</w:t>
+      </w:r>
+      <w:r>
+        <w:rPr>
+          <w:rStyle w:val="hljs-string"/>
+          <w:rFonts w:ascii="Courier New" w:hAnsi="Courier New" w:cs="Courier New" w:hint="eastAsia"/>
+          <w:color w:val="A31515"/>
+          <w:sz w:val="18"/>
+          <w:szCs w:val="18"/>
+        </w:rPr>
+        <w:t>Publish.Asp.netCore.Demo</w:t>
+      </w:r>
+      <w:r>
+        <w:rPr>
+          <w:rStyle w:val="hljs-string"/>
+          <w:rFonts w:ascii="Courier New" w:hAnsi="Courier New" w:cs="Courier New"/>
+          <w:color w:val="A31515"/>
+          <w:sz w:val="18"/>
+          <w:szCs w:val="18"/>
+        </w:rPr>
+        <w:t>.dll"</w:t>
+      </w:r>
+      <w:r>
+        <w:rPr>
+          <w:rStyle w:val="ot"/>
+          <w:rFonts w:ascii="Courier New" w:hAnsi="Courier New" w:cs="Courier New"/>
+          <w:color w:val="000000"/>
+          <w:sz w:val="18"/>
+          <w:szCs w:val="18"/>
+        </w:rPr>
+        <w:t>]</w:t>
+      </w:r>
+    </w:p>
+    <w:p>
+      <w:pPr>
+        <w:rPr>
+          <w:rStyle w:val="ot"/>
+          <w:rFonts w:ascii="Courier New" w:hAnsi="Courier New" w:cs="Courier New"/>
+          <w:color w:val="000000"/>
+          <w:sz w:val="18"/>
+          <w:szCs w:val="18"/>
+        </w:rPr>
+      </w:pPr>
+    </w:p>
+    <w:p>
+      <w:pPr>
+        <w:rPr>
+          <w:rStyle w:val="ot"/>
+          <w:rFonts w:ascii="Courier New" w:hAnsi="Courier New" w:cs="Courier New"/>
+          <w:color w:val="000000"/>
+          <w:sz w:val="18"/>
+          <w:szCs w:val="18"/>
+        </w:rPr>
+      </w:pPr>
+      <w:r>
+        <w:rPr>
+          <w:rStyle w:val="ot"/>
+          <w:rFonts w:ascii="Courier New" w:hAnsi="Courier New" w:cs="Courier New" w:hint="eastAsia"/>
+          <w:color w:val="000000"/>
+          <w:sz w:val="18"/>
+          <w:szCs w:val="18"/>
+        </w:rPr>
+        <w:t>8.</w:t>
+      </w:r>
+      <w:r>
+        <w:rPr>
+          <w:rStyle w:val="ot"/>
+          <w:rFonts w:ascii="Courier New" w:hAnsi="Courier New" w:cs="Courier New" w:hint="eastAsia"/>
+          <w:color w:val="000000"/>
+          <w:sz w:val="18"/>
+          <w:szCs w:val="18"/>
+        </w:rPr>
+        <w:t>打包镜像</w:t>
+      </w:r>
+    </w:p>
+    <w:p>
+      <w:pPr>
+        <w:rPr>
+          <w:rStyle w:val="ot"/>
+          <w:rFonts w:ascii="Courier New" w:hAnsi="Courier New" w:cs="Courier New"/>
+          <w:color w:val="000000"/>
+          <w:sz w:val="18"/>
+          <w:szCs w:val="18"/>
+        </w:rPr>
+      </w:pPr>
+      <w:proofErr w:type="spellStart"/>
       <w:proofErr w:type="gramStart"/>
       <w:r>
         <w:rPr>
-          <w:rStyle w:val="fu"/>
-          <w:rFonts w:ascii="Courier New" w:hAnsi="Courier New" w:cs="Courier New"/>
-          <w:color w:val="000000"/>
-          <w:sz w:val="18"/>
-          <w:szCs w:val="18"/>
-        </w:rPr>
-        <w:t>COPY</w:t>
-      </w:r>
-      <w:r>
-        <w:rPr>
-          <w:rFonts w:ascii="Courier New" w:hAnsi="Courier New" w:cs="Courier New"/>
-          <w:color w:val="000000"/>
-          <w:sz w:val="18"/>
-          <w:szCs w:val="18"/>
-          <w:shd w:val="clear" w:color="auto" w:fill="F5F5F5"/>
-        </w:rPr>
-        <w:t xml:space="preserve"> ./</w:t>
-      </w:r>
+          <w:rStyle w:val="ot"/>
+          <w:rFonts w:ascii="Courier New" w:hAnsi="Courier New" w:cs="Courier New"/>
+          <w:color w:val="000000"/>
+          <w:sz w:val="18"/>
+          <w:szCs w:val="18"/>
+        </w:rPr>
+        <w:t>docker</w:t>
+      </w:r>
+      <w:proofErr w:type="spellEnd"/>
       <w:proofErr w:type="gramEnd"/>
       <w:r>
         <w:rPr>
-          <w:rFonts w:ascii="Courier New" w:hAnsi="Courier New" w:cs="Courier New"/>
-          <w:color w:val="000000"/>
-          <w:sz w:val="18"/>
-          <w:szCs w:val="18"/>
-          <w:shd w:val="clear" w:color="auto" w:fill="F5F5F5"/>
-        </w:rPr>
-        <w:t xml:space="preserve">publish </w:t>
-      </w:r>
-      <w:r>
-        <w:rPr>
-          <w:rFonts w:ascii="Courier New" w:hAnsi="Courier New" w:cs="Courier New" w:hint="eastAsia"/>
-          <w:color w:val="000000"/>
-          <w:sz w:val="18"/>
-          <w:szCs w:val="18"/>
-          <w:shd w:val="clear" w:color="auto" w:fill="F5F5F5"/>
-        </w:rPr>
-        <w:t xml:space="preserve"> </w:t>
-      </w:r>
-      <w:r>
-        <w:rPr>
-          <w:rFonts w:ascii="Courier New" w:hAnsi="Courier New" w:cs="Courier New" w:hint="eastAsia"/>
-          <w:color w:val="000000"/>
-          <w:sz w:val="18"/>
-          <w:szCs w:val="18"/>
-          <w:shd w:val="clear" w:color="auto" w:fill="F5F5F5"/>
-        </w:rPr>
-        <w:t>.</w:t>
-      </w:r>
-      <w:r>
-        <w:rPr>
-          <w:rFonts w:ascii="Courier New" w:hAnsi="Courier New" w:cs="Courier New"/>
-          <w:color w:val="000000"/>
-          <w:sz w:val="18"/>
-          <w:szCs w:val="18"/>
-          <w:shd w:val="clear" w:color="auto" w:fill="F5F5F5"/>
-        </w:rPr>
-        <w:t>/</w:t>
-      </w:r>
-      <w:proofErr w:type="spellStart"/>
-      <w:r>
-        <w:rPr>
-          <w:rFonts w:ascii="Consolas" w:hAnsi="Consolas" w:hint="eastAsia"/>
-          <w:color w:val="C7254E"/>
-          <w:sz w:val="20"/>
-          <w:szCs w:val="20"/>
-          <w:shd w:val="clear" w:color="auto" w:fill="F9F2F4"/>
-        </w:rPr>
-        <w:t>dockerCoreApp</w:t>
-      </w:r>
-      <w:proofErr w:type="spellEnd"/>
-    </w:p>
-    <w:p>
-      <w:pPr>
-        <w:rPr>
-          <w:rFonts w:ascii="Courier New" w:hAnsi="Courier New" w:cs="Courier New" w:hint="eastAsia"/>
-          <w:color w:val="000000"/>
-          <w:sz w:val="18"/>
-          <w:szCs w:val="18"/>
-          <w:shd w:val="clear" w:color="auto" w:fill="F5F5F5"/>
-        </w:rPr>
-      </w:pPr>
+          <w:rStyle w:val="ot"/>
+          <w:rFonts w:ascii="Courier New" w:hAnsi="Courier New" w:cs="Courier New"/>
+          <w:color w:val="000000"/>
+          <w:sz w:val="18"/>
+          <w:szCs w:val="18"/>
+        </w:rPr>
+        <w:t xml:space="preserve"> build –t </w:t>
+      </w:r>
+      <w:r>
+        <w:rPr>
+          <w:rStyle w:val="ot"/>
+          <w:rFonts w:ascii="Courier New" w:hAnsi="Courier New" w:cs="Courier New" w:hint="eastAsia"/>
+          <w:color w:val="000000"/>
+          <w:sz w:val="18"/>
+          <w:szCs w:val="18"/>
+        </w:rPr>
+        <w:t>coreApp1:v1 .</w:t>
+      </w:r>
+    </w:p>
+    <w:p>
+      <w:pPr>
+        <w:rPr>
+          <w:rStyle w:val="ot"/>
+          <w:rFonts w:ascii="Courier New" w:hAnsi="Courier New" w:cs="Courier New"/>
+          <w:color w:val="000000"/>
+          <w:sz w:val="18"/>
+          <w:szCs w:val="18"/>
+        </w:rPr>
+      </w:pPr>
+    </w:p>
+    <w:p>
+      <w:pPr>
+        <w:rPr>
+          <w:rStyle w:val="ot"/>
+          <w:rFonts w:ascii="Courier New" w:hAnsi="Courier New" w:cs="Courier New"/>
+          <w:color w:val="000000"/>
+          <w:sz w:val="18"/>
+          <w:szCs w:val="18"/>
+        </w:rPr>
+      </w:pPr>
+      <w:r>
+        <w:rPr>
+          <w:rStyle w:val="ot"/>
+          <w:rFonts w:ascii="Courier New" w:hAnsi="Courier New" w:cs="Courier New" w:hint="eastAsia"/>
+          <w:color w:val="000000"/>
+          <w:sz w:val="18"/>
+          <w:szCs w:val="18"/>
+        </w:rPr>
+        <w:t>查看镜像是否打包成功</w:t>
+      </w:r>
+    </w:p>
+    <w:p>
+      <w:pPr>
+        <w:rPr>
+          <w:rStyle w:val="ot"/>
+          <w:rFonts w:ascii="Courier New" w:hAnsi="Courier New" w:cs="Courier New"/>
+          <w:color w:val="000000"/>
+          <w:sz w:val="18"/>
+          <w:szCs w:val="18"/>
+        </w:rPr>
+      </w:pPr>
+      <w:proofErr w:type="spellStart"/>
       <w:proofErr w:type="gramStart"/>
       <w:r>
         <w:rPr>
-          <w:rStyle w:val="kw"/>
-          <w:rFonts w:ascii="Courier New" w:hAnsi="Courier New" w:cs="Courier New"/>
-          <w:color w:val="000000"/>
-          <w:sz w:val="18"/>
-          <w:szCs w:val="18"/>
-        </w:rPr>
-        <w:t>WORKDIR</w:t>
-      </w:r>
-      <w:r>
-        <w:rPr>
-          <w:rFonts w:ascii="Courier New" w:hAnsi="Courier New" w:cs="Courier New"/>
-          <w:color w:val="000000"/>
-          <w:sz w:val="18"/>
-          <w:szCs w:val="18"/>
-          <w:shd w:val="clear" w:color="auto" w:fill="F5F5F5"/>
-        </w:rPr>
-        <w:t xml:space="preserve"> </w:t>
-      </w:r>
-      <w:r>
-        <w:rPr>
-          <w:rFonts w:ascii="Courier New" w:hAnsi="Courier New" w:cs="Courier New" w:hint="eastAsia"/>
-          <w:color w:val="000000"/>
-          <w:sz w:val="18"/>
-          <w:szCs w:val="18"/>
-          <w:shd w:val="clear" w:color="auto" w:fill="F5F5F5"/>
-        </w:rPr>
-        <w:t>.</w:t>
-      </w:r>
-      <w:r>
-        <w:rPr>
-          <w:rFonts w:ascii="Courier New" w:hAnsi="Courier New" w:cs="Courier New"/>
-          <w:color w:val="000000"/>
-          <w:sz w:val="18"/>
-          <w:szCs w:val="18"/>
-          <w:shd w:val="clear" w:color="auto" w:fill="F5F5F5"/>
-        </w:rPr>
-        <w:t>/</w:t>
-      </w:r>
-      <w:proofErr w:type="spellStart"/>
+          <w:rStyle w:val="ot"/>
+          <w:rFonts w:ascii="Courier New" w:hAnsi="Courier New" w:cs="Courier New" w:hint="eastAsia"/>
+          <w:color w:val="000000"/>
+          <w:sz w:val="18"/>
+          <w:szCs w:val="18"/>
+        </w:rPr>
+        <w:t>docker</w:t>
+      </w:r>
+      <w:proofErr w:type="spellEnd"/>
       <w:proofErr w:type="gramEnd"/>
       <w:r>
         <w:rPr>
-          <w:rFonts w:ascii="Consolas" w:hAnsi="Consolas" w:hint="eastAsia"/>
-          <w:color w:val="C7254E"/>
-          <w:sz w:val="20"/>
-          <w:szCs w:val="20"/>
-          <w:shd w:val="clear" w:color="auto" w:fill="F9F2F4"/>
-        </w:rPr>
-        <w:t>dockerCoreApp</w:t>
-      </w:r>
-      <w:proofErr w:type="spellEnd"/>
-    </w:p>
-    <w:p>
-      <w:pPr>
-        <w:rPr>
-          <w:rStyle w:val="kw"/>
-          <w:rFonts w:ascii="Courier New" w:hAnsi="Courier New" w:cs="Courier New" w:hint="eastAsia"/>
-          <w:color w:val="000000"/>
-          <w:sz w:val="18"/>
-          <w:szCs w:val="18"/>
-        </w:rPr>
-      </w:pPr>
-      <w:r>
-        <w:rPr>
-          <w:rStyle w:val="kw"/>
-          <w:rFonts w:ascii="Courier New" w:hAnsi="Courier New" w:cs="Courier New" w:hint="eastAsia"/>
-          <w:color w:val="000000"/>
-          <w:sz w:val="18"/>
-          <w:szCs w:val="18"/>
-        </w:rPr>
-        <w:t>#</w:t>
-      </w:r>
-      <w:proofErr w:type="spellStart"/>
-      <w:r>
-        <w:rPr>
-          <w:rStyle w:val="kw"/>
-          <w:rFonts w:ascii="Courier New" w:hAnsi="Courier New" w:cs="Courier New" w:hint="eastAsia"/>
-          <w:color w:val="000000"/>
-          <w:sz w:val="18"/>
-          <w:szCs w:val="18"/>
-        </w:rPr>
-        <w:t>docker</w:t>
-      </w:r>
-      <w:proofErr w:type="spellEnd"/>
-      <w:r>
-        <w:rPr>
-          <w:rStyle w:val="kw"/>
-          <w:rFonts w:ascii="Courier New" w:hAnsi="Courier New" w:cs="Courier New" w:hint="eastAsia"/>
-          <w:color w:val="000000"/>
-          <w:sz w:val="18"/>
-          <w:szCs w:val="18"/>
-        </w:rPr>
-        <w:t>容器暴露出来的端口</w:t>
-      </w:r>
-    </w:p>
-    <w:p>
-      <w:pPr>
-        <w:rPr>
-          <w:rFonts w:ascii="Courier New" w:hAnsi="Courier New" w:cs="Courier New" w:hint="eastAsia"/>
-          <w:color w:val="000000"/>
-          <w:sz w:val="18"/>
-          <w:szCs w:val="18"/>
-          <w:shd w:val="clear" w:color="auto" w:fill="F5F5F5"/>
-        </w:rPr>
-      </w:pPr>
-      <w:r>
-        <w:rPr>
-          <w:rStyle w:val="kw"/>
-          <w:rFonts w:ascii="Courier New" w:hAnsi="Courier New" w:cs="Courier New"/>
-          <w:color w:val="000000"/>
-          <w:sz w:val="18"/>
-          <w:szCs w:val="18"/>
-        </w:rPr>
-        <w:t>EXPOSE</w:t>
-      </w:r>
-      <w:r>
-        <w:rPr>
-          <w:rFonts w:ascii="Courier New" w:hAnsi="Courier New" w:cs="Courier New"/>
-          <w:color w:val="000000"/>
-          <w:sz w:val="18"/>
-          <w:szCs w:val="18"/>
-          <w:shd w:val="clear" w:color="auto" w:fill="F5F5F5"/>
-        </w:rPr>
-        <w:t xml:space="preserve"> </w:t>
-      </w:r>
-      <w:r>
-        <w:rPr>
-          <w:rStyle w:val="hljs-number"/>
-          <w:rFonts w:ascii="Courier New" w:hAnsi="Courier New" w:cs="Courier New"/>
-          <w:color w:val="000000"/>
-          <w:sz w:val="18"/>
-          <w:szCs w:val="18"/>
-        </w:rPr>
-        <w:t>8080</w:t>
-      </w:r>
-      <w:r>
-        <w:rPr>
-          <w:rFonts w:ascii="Courier New" w:hAnsi="Courier New" w:cs="Courier New"/>
-          <w:color w:val="000000"/>
-          <w:sz w:val="18"/>
-          <w:szCs w:val="18"/>
-          <w:shd w:val="clear" w:color="auto" w:fill="F5F5F5"/>
-        </w:rPr>
-        <w:t xml:space="preserve"> </w:t>
-      </w:r>
-    </w:p>
-    <w:p>
-      <w:pPr>
-        <w:rPr>
-          <w:rStyle w:val="ot"/>
-          <w:rFonts w:ascii="Courier New" w:hAnsi="Courier New" w:cs="Courier New" w:hint="eastAsia"/>
-          <w:color w:val="000000"/>
-          <w:sz w:val="18"/>
-          <w:szCs w:val="18"/>
-        </w:rPr>
-      </w:pPr>
-      <w:r>
-        <w:rPr>
-          <w:rStyle w:val="kw"/>
-          <w:rFonts w:ascii="Courier New" w:hAnsi="Courier New" w:cs="Courier New"/>
-          <w:color w:val="000000"/>
-          <w:sz w:val="18"/>
-          <w:szCs w:val="18"/>
-        </w:rPr>
-        <w:t>CMD</w:t>
-      </w:r>
-      <w:r>
-        <w:rPr>
-          <w:rFonts w:ascii="Courier New" w:hAnsi="Courier New" w:cs="Courier New"/>
-          <w:color w:val="000000"/>
-          <w:sz w:val="18"/>
-          <w:szCs w:val="18"/>
-          <w:shd w:val="clear" w:color="auto" w:fill="F5F5F5"/>
-        </w:rPr>
-        <w:t xml:space="preserve"> </w:t>
-      </w:r>
-      <w:r>
-        <w:rPr>
-          <w:rStyle w:val="ot"/>
-          <w:rFonts w:ascii="Courier New" w:hAnsi="Courier New" w:cs="Courier New"/>
-          <w:color w:val="000000"/>
-          <w:sz w:val="18"/>
-          <w:szCs w:val="18"/>
-        </w:rPr>
-        <w:t>[</w:t>
-      </w:r>
-      <w:r>
-        <w:rPr>
-          <w:rStyle w:val="hljs-string"/>
-          <w:rFonts w:ascii="Courier New" w:hAnsi="Courier New" w:cs="Courier New"/>
-          <w:color w:val="A31515"/>
-          <w:sz w:val="18"/>
-          <w:szCs w:val="18"/>
-        </w:rPr>
-        <w:t>"</w:t>
-      </w:r>
-      <w:proofErr w:type="spellStart"/>
-      <w:r>
-        <w:rPr>
-          <w:rStyle w:val="hljs-string"/>
-          <w:rFonts w:ascii="Courier New" w:hAnsi="Courier New" w:cs="Courier New"/>
-          <w:color w:val="A31515"/>
-          <w:sz w:val="18"/>
-          <w:szCs w:val="18"/>
-        </w:rPr>
-        <w:t>dotnet</w:t>
-      </w:r>
-      <w:proofErr w:type="spellEnd"/>
-      <w:r>
-        <w:rPr>
-          <w:rStyle w:val="hljs-string"/>
-          <w:rFonts w:ascii="Courier New" w:hAnsi="Courier New" w:cs="Courier New"/>
-          <w:color w:val="A31515"/>
-          <w:sz w:val="18"/>
-          <w:szCs w:val="18"/>
-        </w:rPr>
-        <w:t>"</w:t>
-      </w:r>
-      <w:r>
-        <w:rPr>
-          <w:rStyle w:val="ot"/>
-          <w:rFonts w:ascii="Courier New" w:hAnsi="Courier New" w:cs="Courier New"/>
-          <w:color w:val="000000"/>
-          <w:sz w:val="18"/>
-          <w:szCs w:val="18"/>
-        </w:rPr>
-        <w:t>,</w:t>
-      </w:r>
-      <w:r>
-        <w:rPr>
-          <w:rFonts w:ascii="Courier New" w:hAnsi="Courier New" w:cs="Courier New"/>
-          <w:color w:val="000000"/>
-          <w:sz w:val="18"/>
-          <w:szCs w:val="18"/>
-          <w:shd w:val="clear" w:color="auto" w:fill="F5F5F5"/>
-        </w:rPr>
-        <w:t xml:space="preserve"> </w:t>
-      </w:r>
-      <w:r>
-        <w:rPr>
-          <w:rStyle w:val="hljs-string"/>
-          <w:rFonts w:ascii="Courier New" w:hAnsi="Courier New" w:cs="Courier New"/>
-          <w:color w:val="A31515"/>
-          <w:sz w:val="18"/>
-          <w:szCs w:val="18"/>
-        </w:rPr>
-        <w:t>"</w:t>
-      </w:r>
-      <w:r>
-        <w:rPr>
-          <w:rStyle w:val="hljs-string"/>
-          <w:rFonts w:ascii="Courier New" w:hAnsi="Courier New" w:cs="Courier New" w:hint="eastAsia"/>
-          <w:color w:val="A31515"/>
-          <w:sz w:val="18"/>
-          <w:szCs w:val="18"/>
-        </w:rPr>
-        <w:t>Publish.Asp.netCore.Demo</w:t>
-      </w:r>
-      <w:r>
-        <w:rPr>
-          <w:rStyle w:val="hljs-string"/>
-          <w:rFonts w:ascii="Courier New" w:hAnsi="Courier New" w:cs="Courier New"/>
-          <w:color w:val="A31515"/>
-          <w:sz w:val="18"/>
-          <w:szCs w:val="18"/>
-        </w:rPr>
-        <w:t>.dll"</w:t>
-      </w:r>
-      <w:r>
-        <w:rPr>
-          <w:rStyle w:val="ot"/>
-          <w:rFonts w:ascii="Courier New" w:hAnsi="Courier New" w:cs="Courier New"/>
-          <w:color w:val="000000"/>
-          <w:sz w:val="18"/>
-          <w:szCs w:val="18"/>
-        </w:rPr>
-        <w:t>]</w:t>
-      </w:r>
-    </w:p>
-    <w:p>
-      <w:pPr>
-        <w:rPr>
-          <w:rStyle w:val="ot"/>
-          <w:rFonts w:ascii="Courier New" w:hAnsi="Courier New" w:cs="Courier New" w:hint="eastAsia"/>
-          <w:color w:val="000000"/>
-          <w:sz w:val="18"/>
-          <w:szCs w:val="18"/>
-        </w:rPr>
-      </w:pPr>
-    </w:p>
-    <w:p>
-      <w:pPr>
-        <w:rPr>
-          <w:rStyle w:val="ot"/>
-          <w:rFonts w:ascii="Courier New" w:hAnsi="Courier New" w:cs="Courier New" w:hint="eastAsia"/>
-          <w:color w:val="000000"/>
-          <w:sz w:val="18"/>
-          <w:szCs w:val="18"/>
-        </w:rPr>
-      </w:pPr>
-      <w:r>
-        <w:rPr>
-          <w:rStyle w:val="ot"/>
-          <w:rFonts w:ascii="Courier New" w:hAnsi="Courier New" w:cs="Courier New" w:hint="eastAsia"/>
-          <w:color w:val="000000"/>
-          <w:sz w:val="18"/>
-          <w:szCs w:val="18"/>
-        </w:rPr>
-        <w:t>8.</w:t>
-      </w:r>
-      <w:r>
-        <w:rPr>
-          <w:rStyle w:val="ot"/>
-          <w:rFonts w:ascii="Courier New" w:hAnsi="Courier New" w:cs="Courier New" w:hint="eastAsia"/>
-          <w:color w:val="000000"/>
-          <w:sz w:val="18"/>
-          <w:szCs w:val="18"/>
-        </w:rPr>
-        <w:t>打包镜像</w:t>
-      </w:r>
-    </w:p>
-    <w:p>
-      <w:pPr>
-        <w:rPr>
-          <w:rStyle w:val="ot"/>
-          <w:rFonts w:ascii="Courier New" w:hAnsi="Courier New" w:cs="Courier New" w:hint="eastAsia"/>
-          <w:color w:val="000000"/>
-          <w:sz w:val="18"/>
-          <w:szCs w:val="18"/>
-        </w:rPr>
-      </w:pPr>
-      <w:proofErr w:type="spellStart"/>
-      <w:proofErr w:type="gramStart"/>
-      <w:r>
-        <w:rPr>
-          <w:rStyle w:val="ot"/>
-          <w:rFonts w:ascii="Courier New" w:hAnsi="Courier New" w:cs="Courier New"/>
-          <w:color w:val="000000"/>
-          <w:sz w:val="18"/>
-          <w:szCs w:val="18"/>
-        </w:rPr>
-        <w:t>docker</w:t>
-      </w:r>
-      <w:proofErr w:type="spellEnd"/>
-      <w:proofErr w:type="gramEnd"/>
-      <w:r>
-        <w:rPr>
-          <w:rStyle w:val="ot"/>
-          <w:rFonts w:ascii="Courier New" w:hAnsi="Courier New" w:cs="Courier New"/>
-          <w:color w:val="000000"/>
-          <w:sz w:val="18"/>
-          <w:szCs w:val="18"/>
-        </w:rPr>
-        <w:t xml:space="preserve"> build –t </w:t>
-      </w:r>
-      <w:r>
-        <w:rPr>
-          <w:rStyle w:val="ot"/>
-          <w:rFonts w:ascii="Courier New" w:hAnsi="Courier New" w:cs="Courier New" w:hint="eastAsia"/>
-          <w:color w:val="000000"/>
-          <w:sz w:val="18"/>
-          <w:szCs w:val="18"/>
-        </w:rPr>
-        <w:t>coreApp1:v1 .</w:t>
-      </w:r>
-    </w:p>
-    <w:p>
-      <w:pPr>
-        <w:rPr>
-          <w:rStyle w:val="ot"/>
-          <w:rFonts w:ascii="Courier New" w:hAnsi="Courier New" w:cs="Courier New" w:hint="eastAsia"/>
-          <w:color w:val="000000"/>
-          <w:sz w:val="18"/>
-          <w:szCs w:val="18"/>
-        </w:rPr>
-      </w:pPr>
-    </w:p>
-    <w:p>
-      <w:pPr>
-        <w:rPr>
-          <w:rStyle w:val="ot"/>
-          <w:rFonts w:ascii="Courier New" w:hAnsi="Courier New" w:cs="Courier New" w:hint="eastAsia"/>
-          <w:color w:val="000000"/>
-          <w:sz w:val="18"/>
-          <w:szCs w:val="18"/>
-        </w:rPr>
-      </w:pPr>
-      <w:r>
-        <w:rPr>
-          <w:rStyle w:val="ot"/>
-          <w:rFonts w:ascii="Courier New" w:hAnsi="Courier New" w:cs="Courier New" w:hint="eastAsia"/>
-          <w:color w:val="000000"/>
-          <w:sz w:val="18"/>
-          <w:szCs w:val="18"/>
-        </w:rPr>
-        <w:t>查看镜像是否打包成功</w:t>
-      </w:r>
-    </w:p>
-    <w:p>
-      <w:pPr>
-        <w:rPr>
-          <w:rStyle w:val="ot"/>
-          <w:rFonts w:ascii="Courier New" w:hAnsi="Courier New" w:cs="Courier New" w:hint="eastAsia"/>
-          <w:color w:val="000000"/>
-          <w:sz w:val="18"/>
-          <w:szCs w:val="18"/>
-        </w:rPr>
-      </w:pPr>
-      <w:proofErr w:type="spellStart"/>
-      <w:proofErr w:type="gramStart"/>
-      <w:r>
-        <w:rPr>
-          <w:rStyle w:val="ot"/>
-          <w:rFonts w:ascii="Courier New" w:hAnsi="Courier New" w:cs="Courier New" w:hint="eastAsia"/>
-          <w:color w:val="000000"/>
-          <w:sz w:val="18"/>
-          <w:szCs w:val="18"/>
-        </w:rPr>
-        <w:t>docker</w:t>
-      </w:r>
-      <w:proofErr w:type="spellEnd"/>
-      <w:proofErr w:type="gramEnd"/>
-      <w:r>
-        <w:rPr>
           <w:rStyle w:val="ot"/>
           <w:rFonts w:ascii="Courier New" w:hAnsi="Courier New" w:cs="Courier New" w:hint="eastAsia"/>
           <w:color w:val="000000"/>
@@ -3916,7 +4265,7 @@
       <w:pPr>
         <w:rPr>
           <w:rStyle w:val="ot"/>
-          <w:rFonts w:ascii="Courier New" w:hAnsi="Courier New" w:cs="Courier New" w:hint="eastAsia"/>
+          <w:rFonts w:ascii="Courier New" w:hAnsi="Courier New" w:cs="Courier New"/>
           <w:color w:val="000000"/>
           <w:sz w:val="18"/>
           <w:szCs w:val="18"/>
@@ -3942,7 +4291,7 @@
                     <pic:cNvPicPr/>
                   </pic:nvPicPr>
                   <pic:blipFill>
-                    <a:blip r:embed="rId20"/>
+                    <a:blip r:embed="rId23"/>
                     <a:stretch>
                       <a:fillRect/>
                     </a:stretch>
@@ -3967,18 +4316,18 @@
       <w:pPr>
         <w:rPr>
           <w:rStyle w:val="ot"/>
-          <w:rFonts w:ascii="Courier New" w:hAnsi="Courier New" w:cs="Courier New" w:hint="eastAsia"/>
-          <w:color w:val="000000"/>
-          <w:sz w:val="18"/>
-          <w:szCs w:val="18"/>
-        </w:rPr>
-      </w:pPr>
-    </w:p>
-    <w:p>
-      <w:pPr>
-        <w:rPr>
-          <w:rStyle w:val="ot"/>
-          <w:rFonts w:ascii="Courier New" w:hAnsi="Courier New" w:cs="Courier New" w:hint="eastAsia"/>
+          <w:rFonts w:ascii="Courier New" w:hAnsi="Courier New" w:cs="Courier New"/>
+          <w:color w:val="000000"/>
+          <w:sz w:val="18"/>
+          <w:szCs w:val="18"/>
+        </w:rPr>
+      </w:pPr>
+    </w:p>
+    <w:p>
+      <w:pPr>
+        <w:rPr>
+          <w:rStyle w:val="ot"/>
+          <w:rFonts w:ascii="Courier New" w:hAnsi="Courier New" w:cs="Courier New"/>
           <w:color w:val="000000"/>
           <w:sz w:val="18"/>
           <w:szCs w:val="18"/>
@@ -4105,18 +4454,18 @@
       <w:pPr>
         <w:rPr>
           <w:rStyle w:val="ot"/>
-          <w:rFonts w:ascii="Courier New" w:hAnsi="Courier New" w:cs="Courier New" w:hint="eastAsia"/>
-          <w:color w:val="000000"/>
-          <w:sz w:val="18"/>
-          <w:szCs w:val="18"/>
-        </w:rPr>
-      </w:pPr>
-    </w:p>
-    <w:p>
-      <w:pPr>
-        <w:rPr>
-          <w:rStyle w:val="ot"/>
-          <w:rFonts w:ascii="Courier New" w:hAnsi="Courier New" w:cs="Courier New" w:hint="eastAsia"/>
+          <w:rFonts w:ascii="Courier New" w:hAnsi="Courier New" w:cs="Courier New"/>
+          <w:color w:val="000000"/>
+          <w:sz w:val="18"/>
+          <w:szCs w:val="18"/>
+        </w:rPr>
+      </w:pPr>
+    </w:p>
+    <w:p>
+      <w:pPr>
+        <w:rPr>
+          <w:rStyle w:val="ot"/>
+          <w:rFonts w:ascii="Courier New" w:hAnsi="Courier New" w:cs="Courier New"/>
           <w:color w:val="000000"/>
           <w:sz w:val="18"/>
           <w:szCs w:val="18"/>
@@ -4147,7 +4496,7 @@
       <w:pPr>
         <w:rPr>
           <w:rStyle w:val="ot"/>
-          <w:rFonts w:ascii="Courier New" w:hAnsi="Courier New" w:cs="Courier New" w:hint="eastAsia"/>
+          <w:rFonts w:ascii="Courier New" w:hAnsi="Courier New" w:cs="Courier New"/>
           <w:color w:val="000000"/>
           <w:sz w:val="18"/>
           <w:szCs w:val="18"/>
@@ -4262,7 +4611,7 @@
       <w:pPr>
         <w:rPr>
           <w:rStyle w:val="ot"/>
-          <w:rFonts w:ascii="Courier New" w:hAnsi="Courier New" w:cs="Courier New" w:hint="eastAsia"/>
+          <w:rFonts w:ascii="Courier New" w:hAnsi="Courier New" w:cs="Courier New"/>
           <w:color w:val="000000"/>
           <w:sz w:val="18"/>
           <w:szCs w:val="18"/>
@@ -4357,18 +4706,18 @@
       <w:pPr>
         <w:rPr>
           <w:rStyle w:val="ot"/>
-          <w:rFonts w:ascii="Courier New" w:hAnsi="Courier New" w:cs="Courier New" w:hint="eastAsia"/>
-          <w:color w:val="000000"/>
-          <w:sz w:val="18"/>
-          <w:szCs w:val="18"/>
-        </w:rPr>
-      </w:pPr>
-    </w:p>
-    <w:p>
-      <w:pPr>
-        <w:rPr>
-          <w:rStyle w:val="ot"/>
-          <w:rFonts w:ascii="Courier New" w:hAnsi="Courier New" w:cs="Courier New" w:hint="eastAsia"/>
+          <w:rFonts w:ascii="Courier New" w:hAnsi="Courier New" w:cs="Courier New"/>
+          <w:color w:val="000000"/>
+          <w:sz w:val="18"/>
+          <w:szCs w:val="18"/>
+        </w:rPr>
+      </w:pPr>
+    </w:p>
+    <w:p>
+      <w:pPr>
+        <w:rPr>
+          <w:rStyle w:val="ot"/>
+          <w:rFonts w:ascii="Courier New" w:hAnsi="Courier New" w:cs="Courier New"/>
           <w:color w:val="000000"/>
           <w:sz w:val="18"/>
           <w:szCs w:val="18"/>
@@ -4389,7 +4738,7 @@
       <w:pPr>
         <w:rPr>
           <w:rStyle w:val="ot"/>
-          <w:rFonts w:ascii="Courier New" w:hAnsi="Courier New" w:cs="Courier New" w:hint="eastAsia"/>
+          <w:rFonts w:ascii="Courier New" w:hAnsi="Courier New" w:cs="Courier New"/>
           <w:color w:val="000000"/>
           <w:sz w:val="18"/>
           <w:szCs w:val="18"/>
@@ -4405,8 +4754,6 @@
         </w:rPr>
         <w:t>d</w:t>
       </w:r>
-      <w:bookmarkStart w:id="0" w:name="_GoBack"/>
-      <w:bookmarkEnd w:id="0"/>
       <w:r>
         <w:rPr>
           <w:rStyle w:val="ot"/>
@@ -4482,18 +4829,18 @@
       <w:pPr>
         <w:rPr>
           <w:rStyle w:val="ot"/>
-          <w:rFonts w:ascii="Courier New" w:hAnsi="Courier New" w:cs="Courier New" w:hint="eastAsia"/>
-          <w:color w:val="000000"/>
-          <w:sz w:val="18"/>
-          <w:szCs w:val="18"/>
-        </w:rPr>
-      </w:pPr>
-    </w:p>
-    <w:p>
-      <w:pPr>
-        <w:rPr>
-          <w:rStyle w:val="ot"/>
-          <w:rFonts w:ascii="Courier New" w:hAnsi="Courier New" w:cs="Courier New" w:hint="eastAsia"/>
+          <w:rFonts w:ascii="Courier New" w:hAnsi="Courier New" w:cs="Courier New"/>
+          <w:color w:val="000000"/>
+          <w:sz w:val="18"/>
+          <w:szCs w:val="18"/>
+        </w:rPr>
+      </w:pPr>
+    </w:p>
+    <w:p>
+      <w:pPr>
+        <w:rPr>
+          <w:rStyle w:val="ot"/>
+          <w:rFonts w:ascii="Courier New" w:hAnsi="Courier New" w:cs="Courier New"/>
           <w:color w:val="000000"/>
           <w:sz w:val="18"/>
           <w:szCs w:val="18"/>
@@ -4593,7 +4940,7 @@
       <w:pPr>
         <w:rPr>
           <w:rStyle w:val="ot"/>
-          <w:rFonts w:ascii="Courier New" w:hAnsi="Courier New" w:cs="Courier New" w:hint="eastAsia"/>
+          <w:rFonts w:ascii="Courier New" w:hAnsi="Courier New" w:cs="Courier New"/>
           <w:color w:val="000000"/>
           <w:sz w:val="18"/>
           <w:szCs w:val="18"/>
@@ -4614,18 +4961,18 @@
       <w:pPr>
         <w:rPr>
           <w:rStyle w:val="ot"/>
-          <w:rFonts w:ascii="Courier New" w:hAnsi="Courier New" w:cs="Courier New" w:hint="eastAsia"/>
-          <w:color w:val="000000"/>
-          <w:sz w:val="18"/>
-          <w:szCs w:val="18"/>
-        </w:rPr>
-      </w:pPr>
-    </w:p>
-    <w:p>
-      <w:pPr>
-        <w:rPr>
-          <w:rStyle w:val="ot"/>
-          <w:rFonts w:ascii="Courier New" w:hAnsi="Courier New" w:cs="Courier New" w:hint="eastAsia"/>
+          <w:rFonts w:ascii="Courier New" w:hAnsi="Courier New" w:cs="Courier New"/>
+          <w:color w:val="000000"/>
+          <w:sz w:val="18"/>
+          <w:szCs w:val="18"/>
+        </w:rPr>
+      </w:pPr>
+    </w:p>
+    <w:p>
+      <w:pPr>
+        <w:rPr>
+          <w:rStyle w:val="ot"/>
+          <w:rFonts w:ascii="Courier New" w:hAnsi="Courier New" w:cs="Courier New"/>
           <w:color w:val="000000"/>
           <w:sz w:val="18"/>
           <w:szCs w:val="18"/>
@@ -4690,18 +5037,18 @@
       <w:pPr>
         <w:rPr>
           <w:rStyle w:val="ot"/>
-          <w:rFonts w:ascii="Courier New" w:hAnsi="Courier New" w:cs="Courier New" w:hint="eastAsia"/>
-          <w:color w:val="000000"/>
-          <w:sz w:val="18"/>
-          <w:szCs w:val="18"/>
-        </w:rPr>
-      </w:pPr>
-    </w:p>
-    <w:p>
-      <w:pPr>
-        <w:rPr>
-          <w:rStyle w:val="ot"/>
-          <w:rFonts w:ascii="Courier New" w:hAnsi="Courier New" w:cs="Courier New" w:hint="eastAsia"/>
+          <w:rFonts w:ascii="Courier New" w:hAnsi="Courier New" w:cs="Courier New"/>
+          <w:color w:val="000000"/>
+          <w:sz w:val="18"/>
+          <w:szCs w:val="18"/>
+        </w:rPr>
+      </w:pPr>
+    </w:p>
+    <w:p>
+      <w:pPr>
+        <w:rPr>
+          <w:rStyle w:val="ot"/>
+          <w:rFonts w:ascii="Courier New" w:hAnsi="Courier New" w:cs="Courier New"/>
           <w:color w:val="000000"/>
           <w:sz w:val="18"/>
           <w:szCs w:val="18"/>

</xml_diff>